<commit_message>
Finalização da Sprint -1
</commit_message>
<xml_diff>
--- a/Documento do Negócio.docx
+++ b/Documento do Negócio.docx
@@ -1,6 +1,6 @@
 
 <file path=word/document.xml><?xml version="1.0" encoding="utf-8"?>
-<w:document xmlns:wpc="http://schemas.microsoft.com/office/word/2010/wordprocessingCanvas" xmlns:cx="http://schemas.microsoft.com/office/drawing/2014/chartex" xmlns:cx1="http://schemas.microsoft.com/office/drawing/2015/9/8/chartex" xmlns:cx2="http://schemas.microsoft.com/office/drawing/2015/10/21/chartex" xmlns:cx3="http://schemas.microsoft.com/office/drawing/2016/5/9/chartex" xmlns:cx4="http://schemas.microsoft.com/office/drawing/2016/5/10/chartex" xmlns:cx5="http://schemas.microsoft.com/office/drawing/2016/5/11/chartex" xmlns:cx6="http://schemas.microsoft.com/office/drawing/2016/5/12/chartex" xmlns:cx7="http://schemas.microsoft.com/office/drawing/2016/5/13/chartex" xmlns:cx8="http://schemas.microsoft.com/office/drawing/2016/5/14/chartex" xmlns:mc="http://schemas.openxmlformats.org/markup-compatibility/2006" xmlns:aink="http://schemas.microsoft.com/office/drawing/2016/ink" xmlns:am3d="http://schemas.microsoft.com/office/drawing/2017/model3d" xmlns:o="urn:schemas-microsoft-com:office:office" xmlns:r="http://schemas.openxmlformats.org/officeDocument/2006/relationships" xmlns:m="http://schemas.openxmlformats.org/officeDocument/2006/math" xmlns:v="urn:schemas-microsoft-com:vml" xmlns:wp14="http://schemas.microsoft.com/office/word/2010/wordprocessingDrawing" xmlns:wp="http://schemas.openxmlformats.org/drawingml/2006/wordprocessingDrawing" xmlns:w10="urn:schemas-microsoft-com:office:word" xmlns:w="http://schemas.openxmlformats.org/wordprocessingml/2006/main" xmlns:w14="http://schemas.microsoft.com/office/word/2010/wordml" xmlns:w15="http://schemas.microsoft.com/office/word/2012/wordml" xmlns:w16cid="http://schemas.microsoft.com/office/word/2016/wordml/cid" xmlns:w16se="http://schemas.microsoft.com/office/word/2015/wordml/symex" xmlns:wpg="http://schemas.microsoft.com/office/word/2010/wordprocessingGroup" xmlns:wpi="http://schemas.microsoft.com/office/word/2010/wordprocessingInk" xmlns:wne="http://schemas.microsoft.com/office/word/2006/wordml" xmlns:wps="http://schemas.microsoft.com/office/word/2010/wordprocessingShape" mc:Ignorable="w14 w15 w16se w16cid wp14">
+<w:document xmlns:wpc="http://schemas.microsoft.com/office/word/2010/wordprocessingCanvas" xmlns:mc="http://schemas.openxmlformats.org/markup-compatibility/2006" xmlns:o="urn:schemas-microsoft-com:office:office" xmlns:r="http://schemas.openxmlformats.org/officeDocument/2006/relationships" xmlns:m="http://schemas.openxmlformats.org/officeDocument/2006/math" xmlns:v="urn:schemas-microsoft-com:vml" xmlns:wp14="http://schemas.microsoft.com/office/word/2010/wordprocessingDrawing" xmlns:wp="http://schemas.openxmlformats.org/drawingml/2006/wordprocessingDrawing" xmlns:w10="urn:schemas-microsoft-com:office:word" xmlns:w="http://schemas.openxmlformats.org/wordprocessingml/2006/main" xmlns:w14="http://schemas.microsoft.com/office/word/2010/wordml" xmlns:w15="http://schemas.microsoft.com/office/word/2012/wordml" xmlns:wpg="http://schemas.microsoft.com/office/word/2010/wordprocessingGroup" xmlns:wpi="http://schemas.microsoft.com/office/word/2010/wordprocessingInk" xmlns:wne="http://schemas.microsoft.com/office/word/2006/wordml" xmlns:wps="http://schemas.microsoft.com/office/word/2010/wordprocessingShape" mc:Ignorable="w14 w15 wp14">
   <w:body>
     <w:p>
       <w:pPr>
@@ -27,6 +27,9 @@
       <w:r>
         <w:t>- Missão</w:t>
       </w:r>
+      <w:r>
+        <w:t xml:space="preserve"> e Objetivos</w:t>
+      </w:r>
     </w:p>
     <w:p>
       <w:pPr>
@@ -48,54 +51,227 @@
         <w:t>, seus respectivos salários, encargos e situação das propostas de mandato.</w:t>
       </w:r>
     </w:p>
+    <w:p>
+      <w:pPr>
+        <w:ind w:left="705"/>
+      </w:pPr>
+      <w:r>
+        <w:t>Alcançar o maior número de munícipes possível, disseminando informação política regional de procedência confiável e transparente.</w:t>
+      </w:r>
+    </w:p>
+    <w:p>
+      <w:pPr>
+        <w:ind w:left="705"/>
+      </w:pPr>
+    </w:p>
+    <w:p>
+      <w:r>
+        <w:t>- Visão</w:t>
+      </w:r>
+    </w:p>
+    <w:p>
+      <w:pPr>
+        <w:ind w:left="705"/>
+      </w:pPr>
+      <w:r>
+        <w:t xml:space="preserve">Ser referência como ferramenta de pesquisa sobre a atual </w:t>
+      </w:r>
+      <w:r>
+        <w:t>situação</w:t>
+      </w:r>
+      <w:r>
+        <w:t xml:space="preserve"> política da região de Mogi das Cruzes, pelo bom desempenho, fácil acesso e clareza de informações.</w:t>
+      </w:r>
+    </w:p>
     <w:p/>
     <w:p>
       <w:r>
-        <w:t>- Visão</w:t>
-      </w:r>
-    </w:p>
-    <w:p>
-      <w:pPr>
-        <w:ind w:left="705"/>
-      </w:pPr>
-      <w:r>
-        <w:t xml:space="preserve">Ser referência como ferramenta de pesquisa sobre a atual </w:t>
-      </w:r>
-      <w:r>
-        <w:t>situação</w:t>
-      </w:r>
-      <w:r>
-        <w:t xml:space="preserve"> política da região de Mogi das Cruzes, pelo bom desempenho, fácil acesso e clareza de informações.</w:t>
+        <w:t>- Stakeholders</w:t>
+      </w:r>
+    </w:p>
+    <w:p>
+      <w:pPr>
+        <w:pStyle w:val="PargrafodaLista"/>
+        <w:numPr>
+          <w:ilvl w:val="0"/>
+          <w:numId w:val="2"/>
+        </w:numPr>
+      </w:pPr>
+      <w:r>
+        <w:t>Munícipes que entrarem em contato com nosso conteúdo</w:t>
+      </w:r>
+    </w:p>
+    <w:p>
+      <w:pPr>
+        <w:pStyle w:val="PargrafodaLista"/>
+        <w:numPr>
+          <w:ilvl w:val="0"/>
+          <w:numId w:val="2"/>
+        </w:numPr>
+      </w:pPr>
+      <w:r>
+        <w:t>Demais</w:t>
+      </w:r>
+      <w:r>
+        <w:t xml:space="preserve"> grupos que também estão desenvolvendo esse projeto</w:t>
+      </w:r>
+    </w:p>
+    <w:p>
+      <w:pPr>
+        <w:pStyle w:val="PargrafodaLista"/>
+        <w:numPr>
+          <w:ilvl w:val="0"/>
+          <w:numId w:val="2"/>
+        </w:numPr>
+      </w:pPr>
+      <w:r>
+        <w:t xml:space="preserve">Vereadores da </w:t>
+      </w:r>
+      <w:r>
+        <w:t>Câmara Municipal</w:t>
+      </w:r>
+      <w:r>
+        <w:t xml:space="preserve"> de MC</w:t>
+      </w:r>
+    </w:p>
+    <w:p>
+      <w:pPr>
+        <w:pStyle w:val="PargrafodaLista"/>
+        <w:numPr>
+          <w:ilvl w:val="0"/>
+          <w:numId w:val="2"/>
+        </w:numPr>
+      </w:pPr>
+      <w:r>
+        <w:t xml:space="preserve">Funcionários </w:t>
+      </w:r>
+      <w:r>
+        <w:t>da Câmara Municipal de MC</w:t>
+      </w:r>
+    </w:p>
+    <w:p>
+      <w:pPr>
+        <w:pStyle w:val="PargrafodaLista"/>
+        <w:numPr>
+          <w:ilvl w:val="0"/>
+          <w:numId w:val="2"/>
+        </w:numPr>
+      </w:pPr>
+      <w:r>
+        <w:t xml:space="preserve">Prefeito </w:t>
+      </w:r>
+      <w:r>
+        <w:t>de MC</w:t>
+      </w:r>
+    </w:p>
+    <w:p>
+      <w:pPr>
+        <w:pStyle w:val="PargrafodaLista"/>
+        <w:numPr>
+          <w:ilvl w:val="0"/>
+          <w:numId w:val="2"/>
+        </w:numPr>
+      </w:pPr>
+      <w:r>
+        <w:t>Funcionários da Prefeitura de MC</w:t>
+      </w:r>
+    </w:p>
+    <w:p>
+      <w:pPr>
+        <w:pStyle w:val="PargrafodaLista"/>
+        <w:numPr>
+          <w:ilvl w:val="0"/>
+          <w:numId w:val="2"/>
+        </w:numPr>
+      </w:pPr>
+      <w:r>
+        <w:t xml:space="preserve">Portal da Transparência </w:t>
+      </w:r>
+    </w:p>
+    <w:p>
+      <w:pPr>
+        <w:pStyle w:val="PargrafodaLista"/>
+        <w:numPr>
+          <w:ilvl w:val="0"/>
+          <w:numId w:val="2"/>
+        </w:numPr>
+      </w:pPr>
+      <w:r>
+        <w:t>Portal</w:t>
+      </w:r>
+      <w:r>
+        <w:t xml:space="preserve"> do STJ</w:t>
+      </w:r>
+      <w:bookmarkStart w:id="0" w:name="_GoBack"/>
+      <w:bookmarkEnd w:id="0"/>
+    </w:p>
+    <w:p>
+      <w:r>
+        <w:tab/>
+      </w:r>
+    </w:p>
+    <w:p>
+      <w:r>
+        <w:t>- Atividades de Negócio</w:t>
+      </w:r>
+    </w:p>
+    <w:p>
+      <w:r>
+        <w:tab/>
+      </w:r>
+      <w:r>
+        <w:t>Exibir informações sobre os componentes atuais da Câmara Municipal</w:t>
+      </w:r>
+      <w:r>
+        <w:t xml:space="preserve"> e Prefeitura de MC.</w:t>
       </w:r>
     </w:p>
     <w:p/>
     <w:p>
       <w:r>
-        <w:t>- Objetivos</w:t>
-      </w:r>
-    </w:p>
-    <w:p>
-      <w:pPr>
-        <w:ind w:left="705"/>
-      </w:pPr>
-      <w:r>
-        <w:t>Alcançar o maior número de munícipes</w:t>
-      </w:r>
-      <w:r>
-        <w:t xml:space="preserve"> possível,</w:t>
-      </w:r>
-      <w:r>
-        <w:t xml:space="preserve"> disseminando informação política regional de procedência confiável e transparente.</w:t>
-      </w:r>
-    </w:p>
-    <w:p>
-      <w:pPr>
-        <w:ind w:left="705"/>
-      </w:pPr>
-    </w:p>
-    <w:p>
-      <w:r>
-        <w:t>- Stakeholders</w:t>
+        <w:t>- Processos de Negócio</w:t>
+      </w:r>
+    </w:p>
+    <w:p>
+      <w:pPr>
+        <w:pStyle w:val="PargrafodaLista"/>
+        <w:numPr>
+          <w:ilvl w:val="0"/>
+          <w:numId w:val="5"/>
+        </w:numPr>
+      </w:pPr>
+      <w:r>
+        <w:t>Coleta de informações a respeito dos vereadores de MC</w:t>
+      </w:r>
+    </w:p>
+    <w:p>
+      <w:pPr>
+        <w:pStyle w:val="PargrafodaLista"/>
+        <w:numPr>
+          <w:ilvl w:val="0"/>
+          <w:numId w:val="5"/>
+        </w:numPr>
+      </w:pPr>
+      <w:r>
+        <w:t>Estruturação básica quanto a informações a serem dispostas no projeto</w:t>
+      </w:r>
+    </w:p>
+    <w:p/>
+    <w:p>
+      <w:r>
+        <w:t>- Concorrentes</w:t>
+      </w:r>
+    </w:p>
+    <w:p>
+      <w:pPr>
+        <w:pStyle w:val="PargrafodaLista"/>
+        <w:numPr>
+          <w:ilvl w:val="0"/>
+          <w:numId w:val="6"/>
+        </w:numPr>
+      </w:pPr>
+      <w:r>
+        <w:t xml:space="preserve">Demais grupos que também estão desenvolvendo esse projeto </w:t>
       </w:r>
     </w:p>
     <w:p>
@@ -107,181 +283,40 @@
         </w:numPr>
       </w:pPr>
       <w:r>
-        <w:t>Munícipes que entrarem em contato com nosso conteúdo</w:t>
-      </w:r>
-    </w:p>
-    <w:p>
-      <w:pPr>
-        <w:pStyle w:val="PargrafodaLista"/>
-        <w:numPr>
-          <w:ilvl w:val="0"/>
-          <w:numId w:val="2"/>
-        </w:numPr>
-      </w:pPr>
-      <w:r>
-        <w:t>Demais</w:t>
-      </w:r>
-      <w:r>
-        <w:t xml:space="preserve"> grupos que também estão desenvolvendo esse projeto</w:t>
-      </w:r>
-    </w:p>
-    <w:p>
-      <w:pPr>
-        <w:pStyle w:val="PargrafodaLista"/>
-        <w:numPr>
-          <w:ilvl w:val="0"/>
-          <w:numId w:val="2"/>
-        </w:numPr>
-      </w:pPr>
-      <w:r>
-        <w:t>A Câmara Municipal</w:t>
-      </w:r>
-      <w:r>
-        <w:t xml:space="preserve"> de MC</w:t>
-      </w:r>
-    </w:p>
-    <w:p>
-      <w:pPr>
-        <w:pStyle w:val="PargrafodaLista"/>
-        <w:numPr>
-          <w:ilvl w:val="0"/>
-          <w:numId w:val="2"/>
-        </w:numPr>
-      </w:pPr>
-      <w:r>
-        <w:t>Prefeitura de MC</w:t>
-      </w:r>
-    </w:p>
-    <w:p>
-      <w:pPr>
-        <w:pStyle w:val="PargrafodaLista"/>
-        <w:numPr>
-          <w:ilvl w:val="0"/>
-          <w:numId w:val="2"/>
-        </w:numPr>
-      </w:pPr>
-      <w:r>
         <w:t xml:space="preserve">Portal da Transparência </w:t>
       </w:r>
     </w:p>
     <w:p>
       <w:r>
-        <w:tab/>
-      </w:r>
-    </w:p>
-    <w:p>
-      <w:r>
-        <w:t>- Atividades de Negócio</w:t>
-      </w:r>
-    </w:p>
-    <w:p>
-      <w:r>
-        <w:tab/>
-      </w:r>
-      <w:r>
-        <w:t>Exibir informações sobre os componentes atuais da Câmara Municipal</w:t>
-      </w:r>
-    </w:p>
-    <w:p/>
-    <w:p>
-      <w:r>
-        <w:t>- Processos de Negócio</w:t>
-      </w:r>
-    </w:p>
-    <w:p>
-      <w:pPr>
-        <w:pStyle w:val="PargrafodaLista"/>
-        <w:numPr>
-          <w:ilvl w:val="0"/>
-          <w:numId w:val="5"/>
-        </w:numPr>
-      </w:pPr>
-      <w:r>
-        <w:t>Coleta de informações a respeito dos vereadores de MC</w:t>
-      </w:r>
-    </w:p>
-    <w:p>
-      <w:pPr>
-        <w:pStyle w:val="PargrafodaLista"/>
-        <w:numPr>
-          <w:ilvl w:val="0"/>
-          <w:numId w:val="5"/>
-        </w:numPr>
-      </w:pPr>
-      <w:r>
-        <w:t>Estruturação básica quanto a informações a serem dispostas no projeto</w:t>
-      </w:r>
-    </w:p>
-    <w:p>
-      <w:pPr>
-        <w:pStyle w:val="PargrafodaLista"/>
-        <w:numPr>
-          <w:ilvl w:val="0"/>
-          <w:numId w:val="5"/>
-        </w:numPr>
-      </w:pPr>
-      <w:r>
-        <w:t xml:space="preserve">Implementação </w:t>
-      </w:r>
-    </w:p>
-    <w:p>
-      <w:pPr>
-        <w:pStyle w:val="PargrafodaLista"/>
-        <w:numPr>
-          <w:ilvl w:val="0"/>
-          <w:numId w:val="5"/>
-        </w:numPr>
-      </w:pPr>
-      <w:r>
-        <w:t>Testes de funcionalidade</w:t>
-      </w:r>
-    </w:p>
-    <w:p>
-      <w:pPr>
-        <w:pStyle w:val="PargrafodaLista"/>
-        <w:numPr>
-          <w:ilvl w:val="0"/>
-          <w:numId w:val="5"/>
-        </w:numPr>
-      </w:pPr>
-      <w:r>
-        <w:t>Entrega</w:t>
-      </w:r>
-    </w:p>
-    <w:p/>
-    <w:p>
-      <w:r>
-        <w:t>- Concorrentes</w:t>
-      </w:r>
-    </w:p>
-    <w:p>
-      <w:pPr>
-        <w:pStyle w:val="PargrafodaLista"/>
-        <w:numPr>
-          <w:ilvl w:val="0"/>
-          <w:numId w:val="6"/>
-        </w:numPr>
-      </w:pPr>
-      <w:r>
-        <w:t xml:space="preserve">Demais grupos que também estão desenvolvendo esse projeto </w:t>
-      </w:r>
-    </w:p>
-    <w:p>
-      <w:pPr>
-        <w:pStyle w:val="PargrafodaLista"/>
-        <w:numPr>
-          <w:ilvl w:val="0"/>
-          <w:numId w:val="2"/>
-        </w:numPr>
-      </w:pPr>
-      <w:r>
-        <w:t xml:space="preserve">Portal da Transparência </w:t>
-      </w:r>
-    </w:p>
-    <w:p>
+        <w:t>-Regras de Negócio</w:t>
+      </w:r>
+    </w:p>
+    <w:p>
+      <w:pPr>
+        <w:pStyle w:val="PargrafodaLista"/>
+        <w:numPr>
+          <w:ilvl w:val="0"/>
+          <w:numId w:val="4"/>
+        </w:numPr>
+      </w:pPr>
       <w:r>
         <w:lastRenderedPageBreak/>
-        <w:t>-Regras de Negócio</w:t>
+        <w:t>Disposição apenas de registros referentes à vereadores</w:t>
+      </w:r>
+      <w:r>
+        <w:t xml:space="preserve">, </w:t>
+      </w:r>
+      <w:r>
+        <w:t>prefeito</w:t>
+      </w:r>
+      <w:r>
+        <w:t xml:space="preserve"> e agentes públicos</w:t>
+      </w:r>
+      <w:r>
+        <w:t xml:space="preserve"> </w:t>
+      </w:r>
+      <w:r>
+        <w:t>de Mogi das Cruzes</w:t>
       </w:r>
     </w:p>
     <w:p>
@@ -293,6 +328,88 @@
         </w:numPr>
       </w:pPr>
       <w:r>
+        <w:t>O Relatório de Gestão Fiscal é atualizado a cada quatro meses no dia 30</w:t>
+      </w:r>
+    </w:p>
+    <w:p>
+      <w:pPr>
+        <w:pStyle w:val="PargrafodaLista"/>
+        <w:numPr>
+          <w:ilvl w:val="0"/>
+          <w:numId w:val="4"/>
+        </w:numPr>
+      </w:pPr>
+      <w:r>
+        <w:t>O Relatório Resumido da Execução Orçamentária</w:t>
+      </w:r>
+      <w:r>
+        <w:t xml:space="preserve"> é atualizado a cada dois meses</w:t>
+      </w:r>
+    </w:p>
+    <w:p>
+      <w:pPr>
+        <w:pStyle w:val="PargrafodaLista"/>
+        <w:numPr>
+          <w:ilvl w:val="0"/>
+          <w:numId w:val="4"/>
+        </w:numPr>
+      </w:pPr>
+      <w:r>
+        <w:t>O Balanço Anual</w:t>
+      </w:r>
+      <w:r>
+        <w:t xml:space="preserve"> é feito uma vez ao ano no dia 31/12</w:t>
+      </w:r>
+    </w:p>
+    <w:p>
+      <w:pPr>
+        <w:pStyle w:val="PargrafodaLista"/>
+        <w:numPr>
+          <w:ilvl w:val="0"/>
+          <w:numId w:val="4"/>
+        </w:numPr>
+      </w:pPr>
+      <w:r>
+        <w:t>As Obras Públicas são atualizadas semestralmente, sem um padrão definido, apenas que é feita no dia 31</w:t>
+      </w:r>
+    </w:p>
+    <w:p>
+      <w:pPr>
+        <w:pStyle w:val="PargrafodaLista"/>
+        <w:numPr>
+          <w:ilvl w:val="0"/>
+          <w:numId w:val="4"/>
+        </w:numPr>
+      </w:pPr>
+      <w:r>
+        <w:t>Gastos com servidores públicos, dentro dos limites estabelecidos pela Lei de Responsabilidade Fiscal, podem ser verificados e acompanhados periodicamente</w:t>
+      </w:r>
+      <w:r>
+        <w:t>. Sendo divulgado nome, cargo, remuneração, diárias e passagens.</w:t>
+      </w:r>
+    </w:p>
+    <w:p>
+      <w:pPr>
+        <w:ind w:left="360"/>
+      </w:pPr>
+    </w:p>
+    <w:p>
+      <w:pPr>
+        <w:ind w:left="360"/>
+      </w:pPr>
+      <w:r>
+        <w:t>-Requisitos de Sistemas</w:t>
+      </w:r>
+    </w:p>
+    <w:p>
+      <w:pPr>
+        <w:pStyle w:val="PargrafodaLista"/>
+        <w:numPr>
+          <w:ilvl w:val="0"/>
+          <w:numId w:val="4"/>
+        </w:numPr>
+      </w:pPr>
+      <w:r>
         <w:t>Disponibilizar de forma clara e simples os Projetos feitos e pendentes, gasto público, propostas, salários, verbas e histórico político.</w:t>
       </w:r>
     </w:p>
@@ -305,40 +422,15 @@
         </w:numPr>
       </w:pPr>
       <w:r>
-        <w:t xml:space="preserve">Acesso de dados do WebCrawler aos registros de políticos </w:t>
-      </w:r>
-      <w:r>
-        <w:t xml:space="preserve">e agentes públicos </w:t>
-      </w:r>
-      <w:r>
-        <w:t>limitados pela prefeitura</w:t>
-      </w:r>
-    </w:p>
-    <w:p>
-      <w:pPr>
-        <w:pStyle w:val="PargrafodaLista"/>
-        <w:numPr>
-          <w:ilvl w:val="0"/>
-          <w:numId w:val="4"/>
-        </w:numPr>
-      </w:pPr>
-      <w:r>
-        <w:t>Disposição apenas de registros referentes à vereadores</w:t>
-      </w:r>
-      <w:r>
-        <w:t xml:space="preserve">, </w:t>
-      </w:r>
-      <w:r>
-        <w:t>prefeito</w:t>
-      </w:r>
-      <w:r>
-        <w:t xml:space="preserve"> e agentes públicos</w:t>
-      </w:r>
-      <w:r>
-        <w:t xml:space="preserve"> </w:t>
-      </w:r>
-      <w:r>
-        <w:t>de Mogi das Cruzes</w:t>
+        <w:t xml:space="preserve">Acesso de dados do </w:t>
+      </w:r>
+      <w:proofErr w:type="spellStart"/>
+      <w:r>
+        <w:t>WebCrawler</w:t>
+      </w:r>
+      <w:proofErr w:type="spellEnd"/>
+      <w:r>
+        <w:t xml:space="preserve"> aos registros de políticos e agentes públicos limitados pela prefeitura</w:t>
       </w:r>
     </w:p>
     <w:p>
@@ -356,6 +448,7 @@
         <w:r>
           <w:rPr>
             <w:rStyle w:val="Hyperlink"/>
+            <w:color w:val="auto"/>
           </w:rPr>
           <w:t>http://www.transparencia.pmmc.com.br/</w:t>
         </w:r>
@@ -370,66 +463,13 @@
         </w:numPr>
       </w:pPr>
       <w:r>
-        <w:t>O Relatório de Gestão Fiscal é atualizado a cada quatro meses no dia 30</w:t>
-      </w:r>
-    </w:p>
-    <w:p>
-      <w:pPr>
-        <w:pStyle w:val="PargrafodaLista"/>
-        <w:numPr>
-          <w:ilvl w:val="0"/>
-          <w:numId w:val="4"/>
-        </w:numPr>
-      </w:pPr>
-      <w:r>
-        <w:t>O Relatório Resumido da Execução Orçamentária</w:t>
-      </w:r>
-      <w:r>
-        <w:t xml:space="preserve"> é atualizado a cada dois meses</w:t>
-      </w:r>
-    </w:p>
-    <w:p>
-      <w:pPr>
-        <w:pStyle w:val="PargrafodaLista"/>
-        <w:numPr>
-          <w:ilvl w:val="0"/>
-          <w:numId w:val="4"/>
-        </w:numPr>
-      </w:pPr>
-      <w:r>
-        <w:t>O Balanço Anual</w:t>
-      </w:r>
-      <w:r>
-        <w:t xml:space="preserve"> é feito uma vez ao ano no dia 31/12</w:t>
-      </w:r>
-    </w:p>
-    <w:p>
-      <w:pPr>
-        <w:pStyle w:val="PargrafodaLista"/>
-        <w:numPr>
-          <w:ilvl w:val="0"/>
-          <w:numId w:val="4"/>
-        </w:numPr>
-      </w:pPr>
-      <w:r>
-        <w:t>As Obras Públicas são atualizadas semestralmente, sem um padrão definido, apenas que é feita no dia 31</w:t>
-      </w:r>
-    </w:p>
-    <w:p>
-      <w:pPr>
-        <w:pStyle w:val="PargrafodaLista"/>
-        <w:numPr>
-          <w:ilvl w:val="0"/>
-          <w:numId w:val="4"/>
-        </w:numPr>
-      </w:pPr>
-      <w:r>
         <w:t xml:space="preserve">Informações de licitação vem do site: </w:t>
       </w:r>
       <w:hyperlink r:id="rId6" w:history="1">
         <w:r>
           <w:rPr>
             <w:rStyle w:val="Hyperlink"/>
+            <w:color w:val="auto"/>
           </w:rPr>
           <w:t>http://www.mogidascruzes.sp.gov.br/licitacao</w:t>
         </w:r>
@@ -444,30 +484,13 @@
         </w:numPr>
       </w:pPr>
       <w:r>
-        <w:t>Gastos com servidores públicos, dentro dos limites estabelecidos pela Lei de Responsabilidade Fiscal, podem ser verificados e acompanhados periodicamente</w:t>
-      </w:r>
-      <w:r>
-        <w:t>. Sendo divulgado nome, cargo, remuneração, diárias e passagens.</w:t>
-      </w:r>
-    </w:p>
-    <w:p>
-      <w:pPr>
-        <w:pStyle w:val="PargrafodaLista"/>
-        <w:numPr>
-          <w:ilvl w:val="0"/>
-          <w:numId w:val="4"/>
-        </w:numPr>
-      </w:pPr>
-      <w:r>
-        <w:t>Informações de receitas e despesas, assim como contratos e convênios prov</w:t>
-      </w:r>
-      <w:r>
-        <w:t xml:space="preserve">êm do site: </w:t>
+        <w:t xml:space="preserve">Informações de receitas e despesas, assim como contratos e convênios provêm do site: </w:t>
       </w:r>
       <w:hyperlink r:id="rId7" w:history="1">
         <w:r>
           <w:rPr>
             <w:rStyle w:val="Hyperlink"/>
+            <w:color w:val="auto"/>
           </w:rPr>
           <w:t>http://transparencia.mogidascruzes.sp.gov.br/dadosweb/loginWeb.jsp?execobj=XXPW20200</w:t>
         </w:r>
@@ -482,18 +505,13 @@
         </w:numPr>
       </w:pPr>
       <w:r>
-        <w:t xml:space="preserve">Informações dos vereadores </w:t>
-      </w:r>
-      <w:r>
-        <w:t>e projetos vem do site:</w:t>
-      </w:r>
-      <w:r>
-        <w:t xml:space="preserve"> </w:t>
+        <w:t xml:space="preserve">Informações dos vereadores e projetos vem do site: </w:t>
       </w:r>
       <w:hyperlink r:id="rId8" w:history="1">
         <w:r>
           <w:rPr>
             <w:rStyle w:val="Hyperlink"/>
+            <w:color w:val="auto"/>
           </w:rPr>
           <w:t>http://www.cmmc.com.br/</w:t>
         </w:r>
@@ -503,8 +521,6 @@
       <w:pPr>
         <w:ind w:left="360"/>
       </w:pPr>
-      <w:bookmarkStart w:id="0" w:name="_GoBack"/>
-      <w:bookmarkEnd w:id="0"/>
     </w:p>
     <w:sectPr>
       <w:pgSz w:w="11906" w:h="16838"/>
@@ -517,8 +533,8 @@
 </file>
 
 <file path=word/numbering.xml><?xml version="1.0" encoding="utf-8"?>
-<w:numbering xmlns:wpc="http://schemas.microsoft.com/office/word/2010/wordprocessingCanvas" xmlns:cx="http://schemas.microsoft.com/office/drawing/2014/chartex" xmlns:cx1="http://schemas.microsoft.com/office/drawing/2015/9/8/chartex" xmlns:cx2="http://schemas.microsoft.com/office/drawing/2015/10/21/chartex" xmlns:cx3="http://schemas.microsoft.com/office/drawing/2016/5/9/chartex" xmlns:cx4="http://schemas.microsoft.com/office/drawing/2016/5/10/chartex" xmlns:cx5="http://schemas.microsoft.com/office/drawing/2016/5/11/chartex" xmlns:cx6="http://schemas.microsoft.com/office/drawing/2016/5/12/chartex" xmlns:cx7="http://schemas.microsoft.com/office/drawing/2016/5/13/chartex" xmlns:cx8="http://schemas.microsoft.com/office/drawing/2016/5/14/chartex" xmlns:mc="http://schemas.openxmlformats.org/markup-compatibility/2006" xmlns:aink="http://schemas.microsoft.com/office/drawing/2016/ink" xmlns:am3d="http://schemas.microsoft.com/office/drawing/2017/model3d" xmlns:o="urn:schemas-microsoft-com:office:office" xmlns:r="http://schemas.openxmlformats.org/officeDocument/2006/relationships" xmlns:m="http://schemas.openxmlformats.org/officeDocument/2006/math" xmlns:v="urn:schemas-microsoft-com:vml" xmlns:wp14="http://schemas.microsoft.com/office/word/2010/wordprocessingDrawing" xmlns:wp="http://schemas.openxmlformats.org/drawingml/2006/wordprocessingDrawing" xmlns:w10="urn:schemas-microsoft-com:office:word" xmlns:w="http://schemas.openxmlformats.org/wordprocessingml/2006/main" xmlns:w14="http://schemas.microsoft.com/office/word/2010/wordml" xmlns:w15="http://schemas.microsoft.com/office/word/2012/wordml" xmlns:w16cid="http://schemas.microsoft.com/office/word/2016/wordml/cid" xmlns:w16se="http://schemas.microsoft.com/office/word/2015/wordml/symex" xmlns:wpg="http://schemas.microsoft.com/office/word/2010/wordprocessingGroup" xmlns:wpi="http://schemas.microsoft.com/office/word/2010/wordprocessingInk" xmlns:wne="http://schemas.microsoft.com/office/word/2006/wordml" xmlns:wps="http://schemas.microsoft.com/office/word/2010/wordprocessingShape" mc:Ignorable="w14 w15 w16se w16cid wp14">
-  <w:abstractNum w:abstractNumId="0" w15:restartNumberingAfterBreak="0">
+<w:numbering xmlns:wpc="http://schemas.microsoft.com/office/word/2010/wordprocessingCanvas" xmlns:mc="http://schemas.openxmlformats.org/markup-compatibility/2006" xmlns:o="urn:schemas-microsoft-com:office:office" xmlns:r="http://schemas.openxmlformats.org/officeDocument/2006/relationships" xmlns:m="http://schemas.openxmlformats.org/officeDocument/2006/math" xmlns:v="urn:schemas-microsoft-com:vml" xmlns:wp14="http://schemas.microsoft.com/office/word/2010/wordprocessingDrawing" xmlns:wp="http://schemas.openxmlformats.org/drawingml/2006/wordprocessingDrawing" xmlns:w10="urn:schemas-microsoft-com:office:word" xmlns:w="http://schemas.openxmlformats.org/wordprocessingml/2006/main" xmlns:w14="http://schemas.microsoft.com/office/word/2010/wordml" xmlns:w15="http://schemas.microsoft.com/office/word/2012/wordml" xmlns:wpg="http://schemas.microsoft.com/office/word/2010/wordprocessingGroup" xmlns:wpi="http://schemas.microsoft.com/office/word/2010/wordprocessingInk" xmlns:wne="http://schemas.microsoft.com/office/word/2006/wordml" xmlns:wps="http://schemas.microsoft.com/office/word/2010/wordprocessingShape" mc:Ignorable="w14 w15 wp14">
+  <w:abstractNum w:abstractNumId="0">
     <w:nsid w:val="037F5BCF"/>
     <w:multiLevelType w:val="hybridMultilevel"/>
     <w:tmpl w:val="D34201E0"/>
@@ -631,7 +647,7 @@
       </w:rPr>
     </w:lvl>
   </w:abstractNum>
-  <w:abstractNum w:abstractNumId="1" w15:restartNumberingAfterBreak="0">
+  <w:abstractNum w:abstractNumId="1">
     <w:nsid w:val="260C66CE"/>
     <w:multiLevelType w:val="hybridMultilevel"/>
     <w:tmpl w:val="848C7D32"/>
@@ -744,7 +760,7 @@
       </w:rPr>
     </w:lvl>
   </w:abstractNum>
-  <w:abstractNum w:abstractNumId="2" w15:restartNumberingAfterBreak="0">
+  <w:abstractNum w:abstractNumId="2">
     <w:nsid w:val="26D45918"/>
     <w:multiLevelType w:val="hybridMultilevel"/>
     <w:tmpl w:val="74124A9E"/>
@@ -857,7 +873,7 @@
       </w:rPr>
     </w:lvl>
   </w:abstractNum>
-  <w:abstractNum w:abstractNumId="3" w15:restartNumberingAfterBreak="0">
+  <w:abstractNum w:abstractNumId="3">
     <w:nsid w:val="2DCA55B7"/>
     <w:multiLevelType w:val="hybridMultilevel"/>
     <w:tmpl w:val="4D620D82"/>
@@ -970,7 +986,7 @@
       </w:rPr>
     </w:lvl>
   </w:abstractNum>
-  <w:abstractNum w:abstractNumId="4" w15:restartNumberingAfterBreak="0">
+  <w:abstractNum w:abstractNumId="4">
     <w:nsid w:val="4F953C7D"/>
     <w:multiLevelType w:val="hybridMultilevel"/>
     <w:tmpl w:val="887227C4"/>
@@ -1083,7 +1099,7 @@
       </w:rPr>
     </w:lvl>
   </w:abstractNum>
-  <w:abstractNum w:abstractNumId="5" w15:restartNumberingAfterBreak="0">
+  <w:abstractNum w:abstractNumId="5">
     <w:nsid w:val="552362D7"/>
     <w:multiLevelType w:val="hybridMultilevel"/>
     <w:tmpl w:val="41220D20"/>
@@ -1196,7 +1212,7 @@
       </w:rPr>
     </w:lvl>
   </w:abstractNum>
-  <w:abstractNum w:abstractNumId="6" w15:restartNumberingAfterBreak="0">
+  <w:abstractNum w:abstractNumId="6">
     <w:nsid w:val="639B6D76"/>
     <w:multiLevelType w:val="hybridMultilevel"/>
     <w:tmpl w:val="D488087C"/>
@@ -1309,7 +1325,7 @@
 </file>
 
 <file path=word/styles.xml><?xml version="1.0" encoding="utf-8"?>
-<w:styles xmlns:mc="http://schemas.openxmlformats.org/markup-compatibility/2006" xmlns:r="http://schemas.openxmlformats.org/officeDocument/2006/relationships" xmlns:w="http://schemas.openxmlformats.org/wordprocessingml/2006/main" xmlns:w14="http://schemas.microsoft.com/office/word/2010/wordml" xmlns:w15="http://schemas.microsoft.com/office/word/2012/wordml" xmlns:w16cid="http://schemas.microsoft.com/office/word/2016/wordml/cid" xmlns:w16se="http://schemas.microsoft.com/office/word/2015/wordml/symex" mc:Ignorable="w14 w15 w16se w16cid">
+<w:styles xmlns:mc="http://schemas.openxmlformats.org/markup-compatibility/2006" xmlns:r="http://schemas.openxmlformats.org/officeDocument/2006/relationships" xmlns:w="http://schemas.openxmlformats.org/wordprocessingml/2006/main" xmlns:w14="http://schemas.microsoft.com/office/word/2010/wordml" xmlns:w15="http://schemas.microsoft.com/office/word/2012/wordml" mc:Ignorable="w14 w15">
   <w:docDefaults>
     <w:rPrDefault>
       <w:rPr>
@@ -1325,7 +1341,7 @@
       </w:pPr>
     </w:pPrDefault>
   </w:docDefaults>
-  <w:latentStyles w:defLockedState="0" w:defUIPriority="99" w:defSemiHidden="0" w:defUnhideWhenUsed="0" w:defQFormat="0" w:count="376">
+  <w:latentStyles w:defLockedState="0" w:defUIPriority="99" w:defSemiHidden="0" w:defUnhideWhenUsed="0" w:defQFormat="0" w:count="371">
     <w:lsdException w:name="Normal" w:uiPriority="0" w:qFormat="1"/>
     <w:lsdException w:name="heading 1" w:uiPriority="9" w:qFormat="1"/>
     <w:lsdException w:name="heading 2" w:semiHidden="1" w:uiPriority="9" w:unhideWhenUsed="1" w:qFormat="1"/>
@@ -1697,11 +1713,6 @@
     <w:lsdException w:name="List Table 5 Dark Accent 6" w:uiPriority="50"/>
     <w:lsdException w:name="List Table 6 Colorful Accent 6" w:uiPriority="51"/>
     <w:lsdException w:name="List Table 7 Colorful Accent 6" w:uiPriority="52"/>
-    <w:lsdException w:name="Mention" w:semiHidden="1" w:unhideWhenUsed="1"/>
-    <w:lsdException w:name="Smart Hyperlink" w:semiHidden="1" w:unhideWhenUsed="1"/>
-    <w:lsdException w:name="Hashtag" w:semiHidden="1" w:unhideWhenUsed="1"/>
-    <w:lsdException w:name="Unresolved Mention" w:semiHidden="1" w:unhideWhenUsed="1"/>
-    <w:lsdException w:name="Smart Link" w:semiHidden="1" w:unhideWhenUsed="1"/>
   </w:latentStyles>
   <w:style w:type="paragraph" w:default="1" w:styleId="Normal">
     <w:name w:val="Normal"/>
@@ -1710,6 +1721,7 @@
   <w:style w:type="character" w:default="1" w:styleId="Fontepargpadro">
     <w:name w:val="Default Paragraph Font"/>
     <w:uiPriority w:val="1"/>
+    <w:semiHidden/>
     <w:unhideWhenUsed/>
   </w:style>
   <w:style w:type="table" w:default="1" w:styleId="Tabelanormal">

</xml_diff>

<commit_message>
Documento de Negócio atualizado Sprint 1
</commit_message>
<xml_diff>
--- a/Documento do Negócio.docx
+++ b/Documento do Negócio.docx
@@ -1,6 +1,6 @@
 
 <file path=word/document.xml><?xml version="1.0" encoding="utf-8"?>
-<w:document xmlns:wpc="http://schemas.microsoft.com/office/word/2010/wordprocessingCanvas" xmlns:mc="http://schemas.openxmlformats.org/markup-compatibility/2006" xmlns:o="urn:schemas-microsoft-com:office:office" xmlns:r="http://schemas.openxmlformats.org/officeDocument/2006/relationships" xmlns:m="http://schemas.openxmlformats.org/officeDocument/2006/math" xmlns:v="urn:schemas-microsoft-com:vml" xmlns:wp14="http://schemas.microsoft.com/office/word/2010/wordprocessingDrawing" xmlns:wp="http://schemas.openxmlformats.org/drawingml/2006/wordprocessingDrawing" xmlns:w10="urn:schemas-microsoft-com:office:word" xmlns:w="http://schemas.openxmlformats.org/wordprocessingml/2006/main" xmlns:w14="http://schemas.microsoft.com/office/word/2010/wordml" xmlns:w15="http://schemas.microsoft.com/office/word/2012/wordml" xmlns:wpg="http://schemas.microsoft.com/office/word/2010/wordprocessingGroup" xmlns:wpi="http://schemas.microsoft.com/office/word/2010/wordprocessingInk" xmlns:wne="http://schemas.microsoft.com/office/word/2006/wordml" xmlns:wps="http://schemas.microsoft.com/office/word/2010/wordprocessingShape" mc:Ignorable="w14 w15 wp14">
+<w:document xmlns:wpc="http://schemas.microsoft.com/office/word/2010/wordprocessingCanvas" xmlns:cx="http://schemas.microsoft.com/office/drawing/2014/chartex" xmlns:cx1="http://schemas.microsoft.com/office/drawing/2015/9/8/chartex" xmlns:cx2="http://schemas.microsoft.com/office/drawing/2015/10/21/chartex" xmlns:cx3="http://schemas.microsoft.com/office/drawing/2016/5/9/chartex" xmlns:cx4="http://schemas.microsoft.com/office/drawing/2016/5/10/chartex" xmlns:cx5="http://schemas.microsoft.com/office/drawing/2016/5/11/chartex" xmlns:cx6="http://schemas.microsoft.com/office/drawing/2016/5/12/chartex" xmlns:cx7="http://schemas.microsoft.com/office/drawing/2016/5/13/chartex" xmlns:cx8="http://schemas.microsoft.com/office/drawing/2016/5/14/chartex" xmlns:mc="http://schemas.openxmlformats.org/markup-compatibility/2006" xmlns:aink="http://schemas.microsoft.com/office/drawing/2016/ink" xmlns:am3d="http://schemas.microsoft.com/office/drawing/2017/model3d" xmlns:o="urn:schemas-microsoft-com:office:office" xmlns:r="http://schemas.openxmlformats.org/officeDocument/2006/relationships" xmlns:m="http://schemas.openxmlformats.org/officeDocument/2006/math" xmlns:v="urn:schemas-microsoft-com:vml" xmlns:wp14="http://schemas.microsoft.com/office/word/2010/wordprocessingDrawing" xmlns:wp="http://schemas.openxmlformats.org/drawingml/2006/wordprocessingDrawing" xmlns:w10="urn:schemas-microsoft-com:office:word" xmlns:w="http://schemas.openxmlformats.org/wordprocessingml/2006/main" xmlns:w14="http://schemas.microsoft.com/office/word/2010/wordml" xmlns:w15="http://schemas.microsoft.com/office/word/2012/wordml" xmlns:w16cid="http://schemas.microsoft.com/office/word/2016/wordml/cid" xmlns:w16se="http://schemas.microsoft.com/office/word/2015/wordml/symex" xmlns:wpg="http://schemas.microsoft.com/office/word/2010/wordprocessingGroup" xmlns:wpi="http://schemas.microsoft.com/office/word/2010/wordprocessingInk" xmlns:wne="http://schemas.microsoft.com/office/word/2006/wordml" xmlns:wps="http://schemas.microsoft.com/office/word/2010/wordprocessingShape" mc:Ignorable="w14 w15 w16se w16cid wp14">
   <w:body>
     <w:p>
       <w:pPr>
@@ -27,9 +27,6 @@
       <w:r>
         <w:t>- Missão</w:t>
       </w:r>
-      <w:r>
-        <w:t xml:space="preserve"> e Objetivos</w:t>
-      </w:r>
     </w:p>
     <w:p>
       <w:pPr>
@@ -51,39 +48,51 @@
         <w:t>, seus respectivos salários, encargos e situação das propostas de mandato.</w:t>
       </w:r>
     </w:p>
+    <w:p/>
+    <w:p>
+      <w:r>
+        <w:t>- Visão</w:t>
+      </w:r>
+    </w:p>
     <w:p>
       <w:pPr>
         <w:ind w:left="705"/>
       </w:pPr>
       <w:r>
-        <w:t>Alcançar o maior número de munícipes possível, disseminando informação política regional de procedência confiável e transparente.</w:t>
+        <w:t xml:space="preserve">Ser referência como ferramenta de pesquisa sobre a atual </w:t>
+      </w:r>
+      <w:r>
+        <w:t>situação</w:t>
+      </w:r>
+      <w:r>
+        <w:t xml:space="preserve"> política da região de Mogi das Cruzes, pelo bom desempenho, fácil acesso e clareza de informações.</w:t>
+      </w:r>
+    </w:p>
+    <w:p/>
+    <w:p>
+      <w:r>
+        <w:t>- Objetivos</w:t>
       </w:r>
     </w:p>
     <w:p>
       <w:pPr>
         <w:ind w:left="705"/>
       </w:pPr>
-    </w:p>
-    <w:p>
-      <w:r>
-        <w:t>- Visão</w:t>
+      <w:r>
+        <w:t>Alcançar o maior número de munícipes</w:t>
+      </w:r>
+      <w:r>
+        <w:t xml:space="preserve"> possível,</w:t>
+      </w:r>
+      <w:r>
+        <w:t xml:space="preserve"> disseminando informação política regional de procedência confiável e transparente.</w:t>
       </w:r>
     </w:p>
     <w:p>
       <w:pPr>
         <w:ind w:left="705"/>
       </w:pPr>
-      <w:r>
-        <w:t xml:space="preserve">Ser referência como ferramenta de pesquisa sobre a atual </w:t>
-      </w:r>
-      <w:r>
-        <w:t>situação</w:t>
-      </w:r>
-      <w:r>
-        <w:t xml:space="preserve"> política da região de Mogi das Cruzes, pelo bom desempenho, fácil acesso e clareza de informações.</w:t>
-      </w:r>
-    </w:p>
-    <w:p/>
+    </w:p>
     <w:p>
       <w:r>
         <w:t>- Stakeholders</w:t>
@@ -125,10 +134,7 @@
         </w:numPr>
       </w:pPr>
       <w:r>
-        <w:t xml:space="preserve">Vereadores da </w:t>
-      </w:r>
-      <w:r>
-        <w:t>Câmara Municipal</w:t>
+        <w:t>A Câmara Municipal</w:t>
       </w:r>
       <w:r>
         <w:t xml:space="preserve"> de MC</w:t>
@@ -143,10 +149,7 @@
         </w:numPr>
       </w:pPr>
       <w:r>
-        <w:t xml:space="preserve">Funcionários </w:t>
-      </w:r>
-      <w:r>
-        <w:t>da Câmara Municipal de MC</w:t>
+        <w:t>Prefeitura de MC</w:t>
       </w:r>
     </w:p>
     <w:p>
@@ -158,10 +161,109 @@
         </w:numPr>
       </w:pPr>
       <w:r>
-        <w:t xml:space="preserve">Prefeito </w:t>
-      </w:r>
-      <w:r>
-        <w:t>de MC</w:t>
+        <w:t xml:space="preserve">Portal da Transparência </w:t>
+      </w:r>
+    </w:p>
+    <w:p>
+      <w:r>
+        <w:tab/>
+      </w:r>
+    </w:p>
+    <w:p>
+      <w:r>
+        <w:t>- Atividades de Negócio</w:t>
+      </w:r>
+    </w:p>
+    <w:p>
+      <w:r>
+        <w:tab/>
+      </w:r>
+      <w:r>
+        <w:t>Exibir informações sobre os componentes atuais da Câmara Municipal</w:t>
+      </w:r>
+    </w:p>
+    <w:p/>
+    <w:p>
+      <w:r>
+        <w:t>- Processos de Negócio</w:t>
+      </w:r>
+    </w:p>
+    <w:p>
+      <w:pPr>
+        <w:pStyle w:val="PargrafodaLista"/>
+        <w:numPr>
+          <w:ilvl w:val="0"/>
+          <w:numId w:val="5"/>
+        </w:numPr>
+      </w:pPr>
+      <w:r>
+        <w:t>Coleta de informações a respeito dos vereadores de MC</w:t>
+      </w:r>
+    </w:p>
+    <w:p>
+      <w:pPr>
+        <w:pStyle w:val="PargrafodaLista"/>
+        <w:numPr>
+          <w:ilvl w:val="0"/>
+          <w:numId w:val="5"/>
+        </w:numPr>
+      </w:pPr>
+      <w:r>
+        <w:t>Estruturação básica quanto a informações a serem dispostas no projeto</w:t>
+      </w:r>
+    </w:p>
+    <w:p>
+      <w:pPr>
+        <w:pStyle w:val="PargrafodaLista"/>
+        <w:numPr>
+          <w:ilvl w:val="0"/>
+          <w:numId w:val="5"/>
+        </w:numPr>
+      </w:pPr>
+      <w:r>
+        <w:t xml:space="preserve">Implementação </w:t>
+      </w:r>
+    </w:p>
+    <w:p>
+      <w:pPr>
+        <w:pStyle w:val="PargrafodaLista"/>
+        <w:numPr>
+          <w:ilvl w:val="0"/>
+          <w:numId w:val="5"/>
+        </w:numPr>
+      </w:pPr>
+      <w:r>
+        <w:t>Testes de funcionalidade</w:t>
+      </w:r>
+    </w:p>
+    <w:p>
+      <w:pPr>
+        <w:pStyle w:val="PargrafodaLista"/>
+        <w:numPr>
+          <w:ilvl w:val="0"/>
+          <w:numId w:val="5"/>
+        </w:numPr>
+      </w:pPr>
+      <w:r>
+        <w:t>Entrega</w:t>
+      </w:r>
+    </w:p>
+    <w:p/>
+    <w:p>
+      <w:r>
+        <w:t>- Concorrentes</w:t>
+      </w:r>
+    </w:p>
+    <w:p>
+      <w:pPr>
+        <w:pStyle w:val="PargrafodaLista"/>
+        <w:numPr>
+          <w:ilvl w:val="0"/>
+          <w:numId w:val="6"/>
+        </w:numPr>
+      </w:pPr>
+      <w:r>
+        <w:t xml:space="preserve">Demais grupos que também estão desenvolvendo esse projeto </w:t>
       </w:r>
     </w:p>
     <w:p>
@@ -173,121 +275,12 @@
         </w:numPr>
       </w:pPr>
       <w:r>
-        <w:t>Funcionários da Prefeitura de MC</w:t>
-      </w:r>
-    </w:p>
-    <w:p>
-      <w:pPr>
-        <w:pStyle w:val="PargrafodaLista"/>
-        <w:numPr>
-          <w:ilvl w:val="0"/>
-          <w:numId w:val="2"/>
-        </w:numPr>
-      </w:pPr>
-      <w:r>
         <w:t xml:space="preserve">Portal da Transparência </w:t>
       </w:r>
     </w:p>
     <w:p>
-      <w:pPr>
-        <w:pStyle w:val="PargrafodaLista"/>
-        <w:numPr>
-          <w:ilvl w:val="0"/>
-          <w:numId w:val="2"/>
-        </w:numPr>
-      </w:pPr>
-      <w:r>
-        <w:t>Portal</w:t>
-      </w:r>
-      <w:r>
-        <w:t xml:space="preserve"> do STJ</w:t>
-      </w:r>
-      <w:bookmarkStart w:id="0" w:name="_GoBack"/>
-      <w:bookmarkEnd w:id="0"/>
-    </w:p>
-    <w:p>
-      <w:r>
-        <w:tab/>
-      </w:r>
-    </w:p>
-    <w:p>
-      <w:r>
-        <w:t>- Atividades de Negócio</w:t>
-      </w:r>
-    </w:p>
-    <w:p>
-      <w:r>
-        <w:tab/>
-      </w:r>
-      <w:r>
-        <w:t>Exibir informações sobre os componentes atuais da Câmara Municipal</w:t>
-      </w:r>
-      <w:r>
-        <w:t xml:space="preserve"> e Prefeitura de MC.</w:t>
-      </w:r>
-    </w:p>
-    <w:p/>
-    <w:p>
-      <w:r>
-        <w:t>- Processos de Negócio</w:t>
-      </w:r>
-    </w:p>
-    <w:p>
-      <w:pPr>
-        <w:pStyle w:val="PargrafodaLista"/>
-        <w:numPr>
-          <w:ilvl w:val="0"/>
-          <w:numId w:val="5"/>
-        </w:numPr>
-      </w:pPr>
-      <w:r>
-        <w:t>Coleta de informações a respeito dos vereadores de MC</w:t>
-      </w:r>
-    </w:p>
-    <w:p>
-      <w:pPr>
-        <w:pStyle w:val="PargrafodaLista"/>
-        <w:numPr>
-          <w:ilvl w:val="0"/>
-          <w:numId w:val="5"/>
-        </w:numPr>
-      </w:pPr>
-      <w:r>
-        <w:t>Estruturação básica quanto a informações a serem dispostas no projeto</w:t>
-      </w:r>
-    </w:p>
-    <w:p/>
-    <w:p>
-      <w:r>
-        <w:t>- Concorrentes</w:t>
-      </w:r>
-    </w:p>
-    <w:p>
-      <w:pPr>
-        <w:pStyle w:val="PargrafodaLista"/>
-        <w:numPr>
-          <w:ilvl w:val="0"/>
-          <w:numId w:val="6"/>
-        </w:numPr>
-      </w:pPr>
-      <w:r>
-        <w:t xml:space="preserve">Demais grupos que também estão desenvolvendo esse projeto </w:t>
-      </w:r>
-    </w:p>
-    <w:p>
-      <w:pPr>
-        <w:pStyle w:val="PargrafodaLista"/>
-        <w:numPr>
-          <w:ilvl w:val="0"/>
-          <w:numId w:val="2"/>
-        </w:numPr>
-      </w:pPr>
-      <w:r>
-        <w:t xml:space="preserve">Portal da Transparência </w:t>
-      </w:r>
-    </w:p>
-    <w:p>
-      <w:r>
+      <w:r>
+        <w:lastRenderedPageBreak/>
         <w:t>-Regras de Negócio</w:t>
       </w:r>
     </w:p>
@@ -300,23 +293,7 @@
         </w:numPr>
       </w:pPr>
       <w:r>
-        <w:lastRenderedPageBreak/>
-        <w:t>Disposição apenas de registros referentes à vereadores</w:t>
-      </w:r>
-      <w:r>
-        <w:t xml:space="preserve">, </w:t>
-      </w:r>
-      <w:r>
-        <w:t>prefeito</w:t>
-      </w:r>
-      <w:r>
-        <w:t xml:space="preserve"> e agentes públicos</w:t>
-      </w:r>
-      <w:r>
-        <w:t xml:space="preserve"> </w:t>
-      </w:r>
-      <w:r>
-        <w:t>de Mogi das Cruzes</w:t>
+        <w:t>Disponibilizar de forma clara e simples os Projetos feitos e pendentes, gasto público, propostas, salários, verbas e histórico político.</w:t>
       </w:r>
     </w:p>
     <w:p>
@@ -328,7 +305,13 @@
         </w:numPr>
       </w:pPr>
       <w:r>
-        <w:t>O Relatório de Gestão Fiscal é atualizado a cada quatro meses no dia 30</w:t>
+        <w:t xml:space="preserve">Acesso de dados do WebCrawler aos registros de políticos </w:t>
+      </w:r>
+      <w:r>
+        <w:t xml:space="preserve">e agentes públicos </w:t>
+      </w:r>
+      <w:r>
+        <w:t>limitados pela prefeitura</w:t>
       </w:r>
     </w:p>
     <w:p>
@@ -340,10 +323,22 @@
         </w:numPr>
       </w:pPr>
       <w:r>
-        <w:t>O Relatório Resumido da Execução Orçamentária</w:t>
-      </w:r>
-      <w:r>
-        <w:t xml:space="preserve"> é atualizado a cada dois meses</w:t>
+        <w:t>Disposição apenas de registros referentes à vereadores</w:t>
+      </w:r>
+      <w:r>
+        <w:t xml:space="preserve">, </w:t>
+      </w:r>
+      <w:r>
+        <w:t>prefeito</w:t>
+      </w:r>
+      <w:r>
+        <w:t xml:space="preserve"> e agentes públicos</w:t>
+      </w:r>
+      <w:r>
+        <w:t xml:space="preserve"> </w:t>
+      </w:r>
+      <w:r>
+        <w:t>de Mogi das Cruzes</w:t>
       </w:r>
     </w:p>
     <w:p>
@@ -355,11 +350,16 @@
         </w:numPr>
       </w:pPr>
       <w:r>
-        <w:t>O Balanço Anual</w:t>
-      </w:r>
-      <w:r>
-        <w:t xml:space="preserve"> é feito uma vez ao ano no dia 31/12</w:t>
-      </w:r>
+        <w:t xml:space="preserve">As informações vem do site de transparência da prefeitura de Mogi das Cruzes no registro: </w:t>
+      </w:r>
+      <w:hyperlink r:id="rId6" w:history="1">
+        <w:r>
+          <w:rPr>
+            <w:rStyle w:val="Hyperlink"/>
+          </w:rPr>
+          <w:t>http://www.transparencia.pmmc.com.br/</w:t>
+        </w:r>
+      </w:hyperlink>
     </w:p>
     <w:p>
       <w:pPr>
@@ -370,7 +370,7 @@
         </w:numPr>
       </w:pPr>
       <w:r>
-        <w:t>As Obras Públicas são atualizadas semestralmente, sem um padrão definido, apenas que é feita no dia 31</w:t>
+        <w:t>O Relatório de Gestão Fiscal é atualizado a cada quatro meses no dia 30</w:t>
       </w:r>
     </w:p>
     <w:p>
@@ -382,23 +382,10 @@
         </w:numPr>
       </w:pPr>
       <w:r>
-        <w:t>Gastos com servidores públicos, dentro dos limites estabelecidos pela Lei de Responsabilidade Fiscal, podem ser verificados e acompanhados periodicamente</w:t>
-      </w:r>
-      <w:r>
-        <w:t>. Sendo divulgado nome, cargo, remuneração, diárias e passagens.</w:t>
-      </w:r>
-    </w:p>
-    <w:p>
-      <w:pPr>
-        <w:ind w:left="360"/>
-      </w:pPr>
-    </w:p>
-    <w:p>
-      <w:pPr>
-        <w:ind w:left="360"/>
-      </w:pPr>
-      <w:r>
-        <w:t>-Requisitos de Sistemas</w:t>
+        <w:t>O Relatório Resumido da Execução Orçamentária</w:t>
+      </w:r>
+      <w:r>
+        <w:t xml:space="preserve"> é atualizado a cada dois meses</w:t>
       </w:r>
     </w:p>
     <w:p>
@@ -410,7 +397,10 @@
         </w:numPr>
       </w:pPr>
       <w:r>
-        <w:t>Disponibilizar de forma clara e simples os Projetos feitos e pendentes, gasto público, propostas, salários, verbas e histórico político.</w:t>
+        <w:t>O Balanço Anual</w:t>
+      </w:r>
+      <w:r>
+        <w:t xml:space="preserve"> é feito uma vez ao ano no dia 31/12</w:t>
       </w:r>
     </w:p>
     <w:p>
@@ -422,15 +412,7 @@
         </w:numPr>
       </w:pPr>
       <w:r>
-        <w:t xml:space="preserve">Acesso de dados do </w:t>
-      </w:r>
-      <w:proofErr w:type="spellStart"/>
-      <w:r>
-        <w:t>WebCrawler</w:t>
-      </w:r>
-      <w:proofErr w:type="spellEnd"/>
-      <w:r>
-        <w:t xml:space="preserve"> aos registros de políticos e agentes públicos limitados pela prefeitura</w:t>
+        <w:t>As Obras Públicas são atualizadas semestralmente, sem um padrão definido, apenas que é feita no dia 31</w:t>
       </w:r>
     </w:p>
     <w:p>
@@ -442,15 +424,14 @@
         </w:numPr>
       </w:pPr>
       <w:r>
-        <w:t xml:space="preserve">As informações vem do site de transparência da prefeitura de Mogi das Cruzes no registro: </w:t>
-      </w:r>
-      <w:hyperlink r:id="rId5" w:history="1">
+        <w:t xml:space="preserve">Informações de licitação vem do site: </w:t>
+      </w:r>
+      <w:hyperlink r:id="rId7" w:history="1">
         <w:r>
           <w:rPr>
             <w:rStyle w:val="Hyperlink"/>
-            <w:color w:val="auto"/>
           </w:rPr>
-          <w:t>http://www.transparencia.pmmc.com.br/</w:t>
+          <w:t>http://www.mogidascruzes.sp.gov.br/licitacao</w:t>
         </w:r>
       </w:hyperlink>
     </w:p>
@@ -463,17 +444,11 @@
         </w:numPr>
       </w:pPr>
       <w:r>
-        <w:t xml:space="preserve">Informações de licitação vem do site: </w:t>
-      </w:r>
-      <w:hyperlink r:id="rId6" w:history="1">
-        <w:r>
-          <w:rPr>
-            <w:rStyle w:val="Hyperlink"/>
-            <w:color w:val="auto"/>
-          </w:rPr>
-          <w:t>http://www.mogidascruzes.sp.gov.br/licitacao</w:t>
-        </w:r>
-      </w:hyperlink>
+        <w:t>Gastos com servidores públicos, dentro dos limites estabelecidos pela Lei de Responsabilidade Fiscal, podem ser verificados e acompanhados periodicamente</w:t>
+      </w:r>
+      <w:r>
+        <w:t>. Sendo divulgado nome, cargo, remuneração, diárias e passagens.</w:t>
+      </w:r>
     </w:p>
     <w:p>
       <w:pPr>
@@ -484,13 +459,15 @@
         </w:numPr>
       </w:pPr>
       <w:r>
-        <w:t xml:space="preserve">Informações de receitas e despesas, assim como contratos e convênios provêm do site: </w:t>
-      </w:r>
-      <w:hyperlink r:id="rId7" w:history="1">
+        <w:t>Informações de receitas e despesas, assim como contratos e convênios prov</w:t>
+      </w:r>
+      <w:r>
+        <w:t xml:space="preserve">êm do site: </w:t>
+      </w:r>
+      <w:hyperlink r:id="rId8" w:history="1">
         <w:r>
           <w:rPr>
             <w:rStyle w:val="Hyperlink"/>
-            <w:color w:val="auto"/>
           </w:rPr>
           <w:t>http://transparencia.mogidascruzes.sp.gov.br/dadosweb/loginWeb.jsp?execobj=XXPW20200</w:t>
         </w:r>
@@ -505,23 +482,409 @@
         </w:numPr>
       </w:pPr>
       <w:r>
-        <w:t xml:space="preserve">Informações dos vereadores e projetos vem do site: </w:t>
-      </w:r>
-      <w:hyperlink r:id="rId8" w:history="1">
+        <w:t xml:space="preserve">Informações dos vereadores </w:t>
+      </w:r>
+      <w:r>
+        <w:t>e projetos vem do site:</w:t>
+      </w:r>
+      <w:r>
+        <w:t xml:space="preserve"> </w:t>
+      </w:r>
+      <w:hyperlink r:id="rId9" w:history="1">
         <w:r>
           <w:rPr>
             <w:rStyle w:val="Hyperlink"/>
-            <w:color w:val="auto"/>
           </w:rPr>
           <w:t>http://www.cmmc.com.br/</w:t>
         </w:r>
       </w:hyperlink>
     </w:p>
-    <w:p>
-      <w:pPr>
-        <w:ind w:left="360"/>
-      </w:pPr>
-    </w:p>
+    <w:p/>
+    <w:p/>
+    <w:p/>
+    <w:p/>
+    <w:p/>
+    <w:p/>
+    <w:p/>
+    <w:p/>
+    <w:p/>
+    <w:p/>
+    <w:p/>
+    <w:p/>
+    <w:p/>
+    <w:p/>
+    <w:p/>
+    <w:tbl>
+      <w:tblPr>
+        <w:tblStyle w:val="Tabelacomgrade"/>
+        <w:tblW w:w="8926" w:type="dxa"/>
+        <w:tblLook w:val="04A0" w:firstRow="1" w:lastRow="0" w:firstColumn="1" w:lastColumn="0" w:noHBand="0" w:noVBand="1"/>
+      </w:tblPr>
+      <w:tblGrid>
+        <w:gridCol w:w="498"/>
+        <w:gridCol w:w="631"/>
+        <w:gridCol w:w="3544"/>
+        <w:gridCol w:w="4253"/>
+      </w:tblGrid>
+      <w:tr>
+        <w:trPr>
+          <w:trHeight w:val="283"/>
+        </w:trPr>
+        <w:tc>
+          <w:tcPr>
+            <w:tcW w:w="1129" w:type="dxa"/>
+            <w:gridSpan w:val="2"/>
+          </w:tcPr>
+          <w:p/>
+        </w:tc>
+        <w:tc>
+          <w:tcPr>
+            <w:tcW w:w="3544" w:type="dxa"/>
+            <w:vAlign w:val="center"/>
+          </w:tcPr>
+          <w:p>
+            <w:pPr>
+              <w:jc w:val="center"/>
+            </w:pPr>
+            <w:r>
+              <w:t>Usuário (superficial)</w:t>
+            </w:r>
+          </w:p>
+        </w:tc>
+        <w:tc>
+          <w:tcPr>
+            <w:tcW w:w="4253" w:type="dxa"/>
+            <w:vAlign w:val="center"/>
+          </w:tcPr>
+          <w:p>
+            <w:pPr>
+              <w:jc w:val="center"/>
+            </w:pPr>
+            <w:r>
+              <w:t>Sistema (detalhado)</w:t>
+            </w:r>
+          </w:p>
+        </w:tc>
+      </w:tr>
+      <w:tr>
+        <w:trPr>
+          <w:cantSplit/>
+          <w:trHeight w:val="2592"/>
+        </w:trPr>
+        <w:tc>
+          <w:tcPr>
+            <w:tcW w:w="1129" w:type="dxa"/>
+            <w:gridSpan w:val="2"/>
+            <w:textDirection w:val="btLr"/>
+            <w:vAlign w:val="center"/>
+          </w:tcPr>
+          <w:p>
+            <w:pPr>
+              <w:jc w:val="center"/>
+            </w:pPr>
+            <w:r>
+              <w:t>Funcionais</w:t>
+            </w:r>
+          </w:p>
+        </w:tc>
+        <w:tc>
+          <w:tcPr>
+            <w:tcW w:w="3544" w:type="dxa"/>
+          </w:tcPr>
+          <w:p>
+            <w:pPr>
+              <w:pStyle w:val="PargrafodaLista"/>
+              <w:numPr>
+                <w:ilvl w:val="0"/>
+                <w:numId w:val="8"/>
+              </w:numPr>
+            </w:pPr>
+            <w:r>
+              <w:t xml:space="preserve">RF01: </w:t>
+            </w:r>
+            <w:r>
+              <w:t>O sistema deve mostrar os funcionários da Câmara de Mogi das Cruzes e funcionários públicos da prefeitura</w:t>
+            </w:r>
+            <w:r>
+              <w:t>.</w:t>
+            </w:r>
+          </w:p>
+        </w:tc>
+        <w:tc>
+          <w:tcPr>
+            <w:tcW w:w="4253" w:type="dxa"/>
+          </w:tcPr>
+          <w:p>
+            <w:pPr>
+              <w:pStyle w:val="PargrafodaLista"/>
+              <w:numPr>
+                <w:ilvl w:val="0"/>
+                <w:numId w:val="8"/>
+              </w:numPr>
+            </w:pPr>
+            <w:r>
+              <w:t>RF01: O sistema vai mostrar o nome, cargo e salário dos funcionários públicos da prefeitura. Quanto aos funcionários da câmara, irá mostrar os nomes e projetos já realizados/em andamento.</w:t>
+            </w:r>
+          </w:p>
+        </w:tc>
+      </w:tr>
+      <w:tr>
+        <w:trPr>
+          <w:cantSplit/>
+          <w:trHeight w:val="1642"/>
+        </w:trPr>
+        <w:tc>
+          <w:tcPr>
+            <w:tcW w:w="498" w:type="dxa"/>
+            <w:vMerge w:val="restart"/>
+            <w:textDirection w:val="btLr"/>
+            <w:vAlign w:val="center"/>
+          </w:tcPr>
+          <w:p>
+            <w:pPr>
+              <w:ind w:left="113" w:right="113"/>
+              <w:jc w:val="center"/>
+            </w:pPr>
+            <w:r>
+              <w:t>Não Funcionais</w:t>
+            </w:r>
+          </w:p>
+        </w:tc>
+        <w:tc>
+          <w:tcPr>
+            <w:tcW w:w="631" w:type="dxa"/>
+            <w:textDirection w:val="btLr"/>
+            <w:vAlign w:val="center"/>
+          </w:tcPr>
+          <w:p>
+            <w:pPr>
+              <w:ind w:left="113" w:right="113"/>
+              <w:jc w:val="center"/>
+            </w:pPr>
+            <w:r>
+              <w:t>Usabilidade</w:t>
+            </w:r>
+          </w:p>
+        </w:tc>
+        <w:tc>
+          <w:tcPr>
+            <w:tcW w:w="3544" w:type="dxa"/>
+          </w:tcPr>
+          <w:p>
+            <w:pPr>
+              <w:pStyle w:val="PargrafodaLista"/>
+              <w:numPr>
+                <w:ilvl w:val="0"/>
+                <w:numId w:val="9"/>
+              </w:numPr>
+            </w:pPr>
+            <w:r>
+              <w:t>RNF01: O sistema deve ser acessível.</w:t>
+            </w:r>
+          </w:p>
+          <w:p>
+            <w:pPr>
+              <w:pStyle w:val="PargrafodaLista"/>
+              <w:numPr>
+                <w:ilvl w:val="0"/>
+                <w:numId w:val="9"/>
+              </w:numPr>
+            </w:pPr>
+            <w:r>
+              <w:t>RNF02: O sistema deve ser simples.</w:t>
+            </w:r>
+          </w:p>
+        </w:tc>
+        <w:tc>
+          <w:tcPr>
+            <w:tcW w:w="4253" w:type="dxa"/>
+          </w:tcPr>
+          <w:p/>
+        </w:tc>
+      </w:tr>
+      <w:tr>
+        <w:trPr>
+          <w:cantSplit/>
+          <w:trHeight w:val="1552"/>
+        </w:trPr>
+        <w:tc>
+          <w:tcPr>
+            <w:tcW w:w="498" w:type="dxa"/>
+            <w:vMerge/>
+          </w:tcPr>
+          <w:p/>
+        </w:tc>
+        <w:tc>
+          <w:tcPr>
+            <w:tcW w:w="631" w:type="dxa"/>
+            <w:textDirection w:val="btLr"/>
+            <w:vAlign w:val="center"/>
+          </w:tcPr>
+          <w:p>
+            <w:pPr>
+              <w:ind w:left="113" w:right="113"/>
+              <w:jc w:val="center"/>
+            </w:pPr>
+            <w:r>
+              <w:t>Confiabilidade</w:t>
+            </w:r>
+          </w:p>
+        </w:tc>
+        <w:tc>
+          <w:tcPr>
+            <w:tcW w:w="3544" w:type="dxa"/>
+          </w:tcPr>
+          <w:p>
+            <w:pPr>
+              <w:pStyle w:val="PargrafodaLista"/>
+              <w:numPr>
+                <w:ilvl w:val="0"/>
+                <w:numId w:val="10"/>
+              </w:numPr>
+            </w:pPr>
+            <w:r>
+              <w:t>RNF03: O sistema deve ter boa disponibilidade.</w:t>
+            </w:r>
+          </w:p>
+        </w:tc>
+        <w:tc>
+          <w:tcPr>
+            <w:tcW w:w="4253" w:type="dxa"/>
+          </w:tcPr>
+          <w:p>
+            <w:pPr>
+              <w:pStyle w:val="PargrafodaLista"/>
+              <w:numPr>
+                <w:ilvl w:val="0"/>
+                <w:numId w:val="10"/>
+              </w:numPr>
+            </w:pPr>
+            <w:r>
+              <w:t>RNF03: O sistema deve estar disponível 24 horas por dia, 7 dias por semana.</w:t>
+            </w:r>
+          </w:p>
+        </w:tc>
+      </w:tr>
+      <w:tr>
+        <w:trPr>
+          <w:cantSplit/>
+          <w:trHeight w:val="1546"/>
+        </w:trPr>
+        <w:tc>
+          <w:tcPr>
+            <w:tcW w:w="498" w:type="dxa"/>
+            <w:vMerge/>
+          </w:tcPr>
+          <w:p/>
+        </w:tc>
+        <w:tc>
+          <w:tcPr>
+            <w:tcW w:w="631" w:type="dxa"/>
+            <w:textDirection w:val="btLr"/>
+            <w:vAlign w:val="center"/>
+          </w:tcPr>
+          <w:p>
+            <w:pPr>
+              <w:ind w:left="113" w:right="113"/>
+              <w:jc w:val="center"/>
+            </w:pPr>
+            <w:r>
+              <w:t>Desempenho</w:t>
+            </w:r>
+          </w:p>
+        </w:tc>
+        <w:tc>
+          <w:tcPr>
+            <w:tcW w:w="3544" w:type="dxa"/>
+          </w:tcPr>
+          <w:p>
+            <w:pPr>
+              <w:pStyle w:val="PargrafodaLista"/>
+              <w:numPr>
+                <w:ilvl w:val="0"/>
+                <w:numId w:val="11"/>
+              </w:numPr>
+            </w:pPr>
+            <w:r>
+              <w:t>RNF04: O sistema deve ser rápido.</w:t>
+            </w:r>
+          </w:p>
+        </w:tc>
+        <w:tc>
+          <w:tcPr>
+            <w:tcW w:w="4253" w:type="dxa"/>
+          </w:tcPr>
+          <w:p>
+            <w:pPr>
+              <w:pStyle w:val="PargrafodaLista"/>
+              <w:numPr>
+                <w:ilvl w:val="0"/>
+                <w:numId w:val="11"/>
+              </w:numPr>
+            </w:pPr>
+            <w:r>
+              <w:t>RNF04:</w:t>
+            </w:r>
+            <w:r>
+              <w:t xml:space="preserve"> O sistema irá utilizar a atualização dos dados dentro da própria página para ser rápido.</w:t>
+            </w:r>
+          </w:p>
+        </w:tc>
+      </w:tr>
+      <w:tr>
+        <w:trPr>
+          <w:cantSplit/>
+          <w:trHeight w:val="1966"/>
+        </w:trPr>
+        <w:tc>
+          <w:tcPr>
+            <w:tcW w:w="498" w:type="dxa"/>
+            <w:vMerge/>
+          </w:tcPr>
+          <w:p/>
+        </w:tc>
+        <w:tc>
+          <w:tcPr>
+            <w:tcW w:w="631" w:type="dxa"/>
+            <w:textDirection w:val="btLr"/>
+            <w:vAlign w:val="center"/>
+          </w:tcPr>
+          <w:p>
+            <w:pPr>
+              <w:ind w:left="113" w:right="113"/>
+              <w:jc w:val="center"/>
+            </w:pPr>
+            <w:r>
+              <w:t>Manutenibilidade</w:t>
+            </w:r>
+          </w:p>
+        </w:tc>
+        <w:tc>
+          <w:tcPr>
+            <w:tcW w:w="3544" w:type="dxa"/>
+          </w:tcPr>
+          <w:p>
+            <w:pPr>
+              <w:pStyle w:val="PargrafodaLista"/>
+              <w:numPr>
+                <w:ilvl w:val="0"/>
+                <w:numId w:val="13"/>
+              </w:numPr>
+            </w:pPr>
+            <w:r>
+              <w:t>RNF05: Ter uma manutenção de forma fácil</w:t>
+            </w:r>
+          </w:p>
+        </w:tc>
+        <w:tc>
+          <w:tcPr>
+            <w:tcW w:w="4253" w:type="dxa"/>
+          </w:tcPr>
+          <w:p/>
+        </w:tc>
+      </w:tr>
+    </w:tbl>
+    <w:p/>
     <w:sectPr>
       <w:pgSz w:w="11906" w:h="16838"/>
       <w:pgMar w:top="1417" w:right="1701" w:bottom="1417" w:left="1701" w:header="708" w:footer="708" w:gutter="0"/>
@@ -533,8 +896,8 @@
 </file>
 
 <file path=word/numbering.xml><?xml version="1.0" encoding="utf-8"?>
-<w:numbering xmlns:wpc="http://schemas.microsoft.com/office/word/2010/wordprocessingCanvas" xmlns:mc="http://schemas.openxmlformats.org/markup-compatibility/2006" xmlns:o="urn:schemas-microsoft-com:office:office" xmlns:r="http://schemas.openxmlformats.org/officeDocument/2006/relationships" xmlns:m="http://schemas.openxmlformats.org/officeDocument/2006/math" xmlns:v="urn:schemas-microsoft-com:vml" xmlns:wp14="http://schemas.microsoft.com/office/word/2010/wordprocessingDrawing" xmlns:wp="http://schemas.openxmlformats.org/drawingml/2006/wordprocessingDrawing" xmlns:w10="urn:schemas-microsoft-com:office:word" xmlns:w="http://schemas.openxmlformats.org/wordprocessingml/2006/main" xmlns:w14="http://schemas.microsoft.com/office/word/2010/wordml" xmlns:w15="http://schemas.microsoft.com/office/word/2012/wordml" xmlns:wpg="http://schemas.microsoft.com/office/word/2010/wordprocessingGroup" xmlns:wpi="http://schemas.microsoft.com/office/word/2010/wordprocessingInk" xmlns:wne="http://schemas.microsoft.com/office/word/2006/wordml" xmlns:wps="http://schemas.microsoft.com/office/word/2010/wordprocessingShape" mc:Ignorable="w14 w15 wp14">
-  <w:abstractNum w:abstractNumId="0">
+<w:numbering xmlns:wpc="http://schemas.microsoft.com/office/word/2010/wordprocessingCanvas" xmlns:cx="http://schemas.microsoft.com/office/drawing/2014/chartex" xmlns:cx1="http://schemas.microsoft.com/office/drawing/2015/9/8/chartex" xmlns:cx2="http://schemas.microsoft.com/office/drawing/2015/10/21/chartex" xmlns:cx3="http://schemas.microsoft.com/office/drawing/2016/5/9/chartex" xmlns:cx4="http://schemas.microsoft.com/office/drawing/2016/5/10/chartex" xmlns:cx5="http://schemas.microsoft.com/office/drawing/2016/5/11/chartex" xmlns:cx6="http://schemas.microsoft.com/office/drawing/2016/5/12/chartex" xmlns:cx7="http://schemas.microsoft.com/office/drawing/2016/5/13/chartex" xmlns:cx8="http://schemas.microsoft.com/office/drawing/2016/5/14/chartex" xmlns:mc="http://schemas.openxmlformats.org/markup-compatibility/2006" xmlns:aink="http://schemas.microsoft.com/office/drawing/2016/ink" xmlns:am3d="http://schemas.microsoft.com/office/drawing/2017/model3d" xmlns:o="urn:schemas-microsoft-com:office:office" xmlns:r="http://schemas.openxmlformats.org/officeDocument/2006/relationships" xmlns:m="http://schemas.openxmlformats.org/officeDocument/2006/math" xmlns:v="urn:schemas-microsoft-com:vml" xmlns:wp14="http://schemas.microsoft.com/office/word/2010/wordprocessingDrawing" xmlns:wp="http://schemas.openxmlformats.org/drawingml/2006/wordprocessingDrawing" xmlns:w10="urn:schemas-microsoft-com:office:word" xmlns:w="http://schemas.openxmlformats.org/wordprocessingml/2006/main" xmlns:w14="http://schemas.microsoft.com/office/word/2010/wordml" xmlns:w15="http://schemas.microsoft.com/office/word/2012/wordml" xmlns:w16cid="http://schemas.microsoft.com/office/word/2016/wordml/cid" xmlns:w16se="http://schemas.microsoft.com/office/word/2015/wordml/symex" xmlns:wpg="http://schemas.microsoft.com/office/word/2010/wordprocessingGroup" xmlns:wpi="http://schemas.microsoft.com/office/word/2010/wordprocessingInk" xmlns:wne="http://schemas.microsoft.com/office/word/2006/wordml" xmlns:wps="http://schemas.microsoft.com/office/word/2010/wordprocessingShape" mc:Ignorable="w14 w15 w16se w16cid wp14">
+  <w:abstractNum w:abstractNumId="0" w15:restartNumberingAfterBreak="0">
     <w:nsid w:val="037F5BCF"/>
     <w:multiLevelType w:val="hybridMultilevel"/>
     <w:tmpl w:val="D34201E0"/>
@@ -647,7 +1010,233 @@
       </w:rPr>
     </w:lvl>
   </w:abstractNum>
-  <w:abstractNum w:abstractNumId="1">
+  <w:abstractNum w:abstractNumId="1" w15:restartNumberingAfterBreak="0">
+    <w:nsid w:val="04851839"/>
+    <w:multiLevelType w:val="hybridMultilevel"/>
+    <w:tmpl w:val="D414A9F0"/>
+    <w:lvl w:ilvl="0" w:tplc="04160001">
+      <w:start w:val="1"/>
+      <w:numFmt w:val="bullet"/>
+      <w:lvlText w:val=""/>
+      <w:lvlJc w:val="left"/>
+      <w:pPr>
+        <w:ind w:left="360" w:hanging="360"/>
+      </w:pPr>
+      <w:rPr>
+        <w:rFonts w:ascii="Symbol" w:hAnsi="Symbol" w:hint="default"/>
+      </w:rPr>
+    </w:lvl>
+    <w:lvl w:ilvl="1" w:tplc="04160003" w:tentative="1">
+      <w:start w:val="1"/>
+      <w:numFmt w:val="bullet"/>
+      <w:lvlText w:val="o"/>
+      <w:lvlJc w:val="left"/>
+      <w:pPr>
+        <w:ind w:left="1080" w:hanging="360"/>
+      </w:pPr>
+      <w:rPr>
+        <w:rFonts w:ascii="Courier New" w:hAnsi="Courier New" w:cs="Courier New" w:hint="default"/>
+      </w:rPr>
+    </w:lvl>
+    <w:lvl w:ilvl="2" w:tplc="04160005" w:tentative="1">
+      <w:start w:val="1"/>
+      <w:numFmt w:val="bullet"/>
+      <w:lvlText w:val=""/>
+      <w:lvlJc w:val="left"/>
+      <w:pPr>
+        <w:ind w:left="1800" w:hanging="360"/>
+      </w:pPr>
+      <w:rPr>
+        <w:rFonts w:ascii="Wingdings" w:hAnsi="Wingdings" w:hint="default"/>
+      </w:rPr>
+    </w:lvl>
+    <w:lvl w:ilvl="3" w:tplc="04160001" w:tentative="1">
+      <w:start w:val="1"/>
+      <w:numFmt w:val="bullet"/>
+      <w:lvlText w:val=""/>
+      <w:lvlJc w:val="left"/>
+      <w:pPr>
+        <w:ind w:left="2520" w:hanging="360"/>
+      </w:pPr>
+      <w:rPr>
+        <w:rFonts w:ascii="Symbol" w:hAnsi="Symbol" w:hint="default"/>
+      </w:rPr>
+    </w:lvl>
+    <w:lvl w:ilvl="4" w:tplc="04160003" w:tentative="1">
+      <w:start w:val="1"/>
+      <w:numFmt w:val="bullet"/>
+      <w:lvlText w:val="o"/>
+      <w:lvlJc w:val="left"/>
+      <w:pPr>
+        <w:ind w:left="3240" w:hanging="360"/>
+      </w:pPr>
+      <w:rPr>
+        <w:rFonts w:ascii="Courier New" w:hAnsi="Courier New" w:cs="Courier New" w:hint="default"/>
+      </w:rPr>
+    </w:lvl>
+    <w:lvl w:ilvl="5" w:tplc="04160005" w:tentative="1">
+      <w:start w:val="1"/>
+      <w:numFmt w:val="bullet"/>
+      <w:lvlText w:val=""/>
+      <w:lvlJc w:val="left"/>
+      <w:pPr>
+        <w:ind w:left="3960" w:hanging="360"/>
+      </w:pPr>
+      <w:rPr>
+        <w:rFonts w:ascii="Wingdings" w:hAnsi="Wingdings" w:hint="default"/>
+      </w:rPr>
+    </w:lvl>
+    <w:lvl w:ilvl="6" w:tplc="04160001" w:tentative="1">
+      <w:start w:val="1"/>
+      <w:numFmt w:val="bullet"/>
+      <w:lvlText w:val=""/>
+      <w:lvlJc w:val="left"/>
+      <w:pPr>
+        <w:ind w:left="4680" w:hanging="360"/>
+      </w:pPr>
+      <w:rPr>
+        <w:rFonts w:ascii="Symbol" w:hAnsi="Symbol" w:hint="default"/>
+      </w:rPr>
+    </w:lvl>
+    <w:lvl w:ilvl="7" w:tplc="04160003" w:tentative="1">
+      <w:start w:val="1"/>
+      <w:numFmt w:val="bullet"/>
+      <w:lvlText w:val="o"/>
+      <w:lvlJc w:val="left"/>
+      <w:pPr>
+        <w:ind w:left="5400" w:hanging="360"/>
+      </w:pPr>
+      <w:rPr>
+        <w:rFonts w:ascii="Courier New" w:hAnsi="Courier New" w:cs="Courier New" w:hint="default"/>
+      </w:rPr>
+    </w:lvl>
+    <w:lvl w:ilvl="8" w:tplc="04160005" w:tentative="1">
+      <w:start w:val="1"/>
+      <w:numFmt w:val="bullet"/>
+      <w:lvlText w:val=""/>
+      <w:lvlJc w:val="left"/>
+      <w:pPr>
+        <w:ind w:left="6120" w:hanging="360"/>
+      </w:pPr>
+      <w:rPr>
+        <w:rFonts w:ascii="Wingdings" w:hAnsi="Wingdings" w:hint="default"/>
+      </w:rPr>
+    </w:lvl>
+  </w:abstractNum>
+  <w:abstractNum w:abstractNumId="2" w15:restartNumberingAfterBreak="0">
+    <w:nsid w:val="1FC20289"/>
+    <w:multiLevelType w:val="hybridMultilevel"/>
+    <w:tmpl w:val="56DEFB3E"/>
+    <w:lvl w:ilvl="0" w:tplc="04160001">
+      <w:start w:val="1"/>
+      <w:numFmt w:val="bullet"/>
+      <w:lvlText w:val=""/>
+      <w:lvlJc w:val="left"/>
+      <w:pPr>
+        <w:ind w:left="360" w:hanging="360"/>
+      </w:pPr>
+      <w:rPr>
+        <w:rFonts w:ascii="Symbol" w:hAnsi="Symbol" w:hint="default"/>
+      </w:rPr>
+    </w:lvl>
+    <w:lvl w:ilvl="1" w:tplc="04160003" w:tentative="1">
+      <w:start w:val="1"/>
+      <w:numFmt w:val="bullet"/>
+      <w:lvlText w:val="o"/>
+      <w:lvlJc w:val="left"/>
+      <w:pPr>
+        <w:ind w:left="1080" w:hanging="360"/>
+      </w:pPr>
+      <w:rPr>
+        <w:rFonts w:ascii="Courier New" w:hAnsi="Courier New" w:cs="Courier New" w:hint="default"/>
+      </w:rPr>
+    </w:lvl>
+    <w:lvl w:ilvl="2" w:tplc="04160005" w:tentative="1">
+      <w:start w:val="1"/>
+      <w:numFmt w:val="bullet"/>
+      <w:lvlText w:val=""/>
+      <w:lvlJc w:val="left"/>
+      <w:pPr>
+        <w:ind w:left="1800" w:hanging="360"/>
+      </w:pPr>
+      <w:rPr>
+        <w:rFonts w:ascii="Wingdings" w:hAnsi="Wingdings" w:hint="default"/>
+      </w:rPr>
+    </w:lvl>
+    <w:lvl w:ilvl="3" w:tplc="04160001" w:tentative="1">
+      <w:start w:val="1"/>
+      <w:numFmt w:val="bullet"/>
+      <w:lvlText w:val=""/>
+      <w:lvlJc w:val="left"/>
+      <w:pPr>
+        <w:ind w:left="2520" w:hanging="360"/>
+      </w:pPr>
+      <w:rPr>
+        <w:rFonts w:ascii="Symbol" w:hAnsi="Symbol" w:hint="default"/>
+      </w:rPr>
+    </w:lvl>
+    <w:lvl w:ilvl="4" w:tplc="04160003" w:tentative="1">
+      <w:start w:val="1"/>
+      <w:numFmt w:val="bullet"/>
+      <w:lvlText w:val="o"/>
+      <w:lvlJc w:val="left"/>
+      <w:pPr>
+        <w:ind w:left="3240" w:hanging="360"/>
+      </w:pPr>
+      <w:rPr>
+        <w:rFonts w:ascii="Courier New" w:hAnsi="Courier New" w:cs="Courier New" w:hint="default"/>
+      </w:rPr>
+    </w:lvl>
+    <w:lvl w:ilvl="5" w:tplc="04160005" w:tentative="1">
+      <w:start w:val="1"/>
+      <w:numFmt w:val="bullet"/>
+      <w:lvlText w:val=""/>
+      <w:lvlJc w:val="left"/>
+      <w:pPr>
+        <w:ind w:left="3960" w:hanging="360"/>
+      </w:pPr>
+      <w:rPr>
+        <w:rFonts w:ascii="Wingdings" w:hAnsi="Wingdings" w:hint="default"/>
+      </w:rPr>
+    </w:lvl>
+    <w:lvl w:ilvl="6" w:tplc="04160001" w:tentative="1">
+      <w:start w:val="1"/>
+      <w:numFmt w:val="bullet"/>
+      <w:lvlText w:val=""/>
+      <w:lvlJc w:val="left"/>
+      <w:pPr>
+        <w:ind w:left="4680" w:hanging="360"/>
+      </w:pPr>
+      <w:rPr>
+        <w:rFonts w:ascii="Symbol" w:hAnsi="Symbol" w:hint="default"/>
+      </w:rPr>
+    </w:lvl>
+    <w:lvl w:ilvl="7" w:tplc="04160003" w:tentative="1">
+      <w:start w:val="1"/>
+      <w:numFmt w:val="bullet"/>
+      <w:lvlText w:val="o"/>
+      <w:lvlJc w:val="left"/>
+      <w:pPr>
+        <w:ind w:left="5400" w:hanging="360"/>
+      </w:pPr>
+      <w:rPr>
+        <w:rFonts w:ascii="Courier New" w:hAnsi="Courier New" w:cs="Courier New" w:hint="default"/>
+      </w:rPr>
+    </w:lvl>
+    <w:lvl w:ilvl="8" w:tplc="04160005" w:tentative="1">
+      <w:start w:val="1"/>
+      <w:numFmt w:val="bullet"/>
+      <w:lvlText w:val=""/>
+      <w:lvlJc w:val="left"/>
+      <w:pPr>
+        <w:ind w:left="6120" w:hanging="360"/>
+      </w:pPr>
+      <w:rPr>
+        <w:rFonts w:ascii="Wingdings" w:hAnsi="Wingdings" w:hint="default"/>
+      </w:rPr>
+    </w:lvl>
+  </w:abstractNum>
+  <w:abstractNum w:abstractNumId="3" w15:restartNumberingAfterBreak="0">
     <w:nsid w:val="260C66CE"/>
     <w:multiLevelType w:val="hybridMultilevel"/>
     <w:tmpl w:val="848C7D32"/>
@@ -760,7 +1349,7 @@
       </w:rPr>
     </w:lvl>
   </w:abstractNum>
-  <w:abstractNum w:abstractNumId="2">
+  <w:abstractNum w:abstractNumId="4" w15:restartNumberingAfterBreak="0">
     <w:nsid w:val="26D45918"/>
     <w:multiLevelType w:val="hybridMultilevel"/>
     <w:tmpl w:val="74124A9E"/>
@@ -873,7 +1462,7 @@
       </w:rPr>
     </w:lvl>
   </w:abstractNum>
-  <w:abstractNum w:abstractNumId="3">
+  <w:abstractNum w:abstractNumId="5" w15:restartNumberingAfterBreak="0">
     <w:nsid w:val="2DCA55B7"/>
     <w:multiLevelType w:val="hybridMultilevel"/>
     <w:tmpl w:val="4D620D82"/>
@@ -986,7 +1575,7 @@
       </w:rPr>
     </w:lvl>
   </w:abstractNum>
-  <w:abstractNum w:abstractNumId="4">
+  <w:abstractNum w:abstractNumId="6" w15:restartNumberingAfterBreak="0">
     <w:nsid w:val="4F953C7D"/>
     <w:multiLevelType w:val="hybridMultilevel"/>
     <w:tmpl w:val="887227C4"/>
@@ -1099,7 +1688,7 @@
       </w:rPr>
     </w:lvl>
   </w:abstractNum>
-  <w:abstractNum w:abstractNumId="5">
+  <w:abstractNum w:abstractNumId="7" w15:restartNumberingAfterBreak="0">
     <w:nsid w:val="552362D7"/>
     <w:multiLevelType w:val="hybridMultilevel"/>
     <w:tmpl w:val="41220D20"/>
@@ -1212,7 +1801,7 @@
       </w:rPr>
     </w:lvl>
   </w:abstractNum>
-  <w:abstractNum w:abstractNumId="6">
+  <w:abstractNum w:abstractNumId="8" w15:restartNumberingAfterBreak="0">
     <w:nsid w:val="639B6D76"/>
     <w:multiLevelType w:val="hybridMultilevel"/>
     <w:tmpl w:val="D488087C"/>
@@ -1300,32 +1889,502 @@
       </w:pPr>
     </w:lvl>
   </w:abstractNum>
+  <w:abstractNum w:abstractNumId="9" w15:restartNumberingAfterBreak="0">
+    <w:nsid w:val="66E05B92"/>
+    <w:multiLevelType w:val="hybridMultilevel"/>
+    <w:tmpl w:val="86D0404A"/>
+    <w:lvl w:ilvl="0" w:tplc="04160001">
+      <w:start w:val="1"/>
+      <w:numFmt w:val="bullet"/>
+      <w:lvlText w:val=""/>
+      <w:lvlJc w:val="left"/>
+      <w:pPr>
+        <w:ind w:left="360" w:hanging="360"/>
+      </w:pPr>
+      <w:rPr>
+        <w:rFonts w:ascii="Symbol" w:hAnsi="Symbol" w:hint="default"/>
+      </w:rPr>
+    </w:lvl>
+    <w:lvl w:ilvl="1" w:tplc="04160003" w:tentative="1">
+      <w:start w:val="1"/>
+      <w:numFmt w:val="bullet"/>
+      <w:lvlText w:val="o"/>
+      <w:lvlJc w:val="left"/>
+      <w:pPr>
+        <w:ind w:left="1080" w:hanging="360"/>
+      </w:pPr>
+      <w:rPr>
+        <w:rFonts w:ascii="Courier New" w:hAnsi="Courier New" w:cs="Courier New" w:hint="default"/>
+      </w:rPr>
+    </w:lvl>
+    <w:lvl w:ilvl="2" w:tplc="04160005" w:tentative="1">
+      <w:start w:val="1"/>
+      <w:numFmt w:val="bullet"/>
+      <w:lvlText w:val=""/>
+      <w:lvlJc w:val="left"/>
+      <w:pPr>
+        <w:ind w:left="1800" w:hanging="360"/>
+      </w:pPr>
+      <w:rPr>
+        <w:rFonts w:ascii="Wingdings" w:hAnsi="Wingdings" w:hint="default"/>
+      </w:rPr>
+    </w:lvl>
+    <w:lvl w:ilvl="3" w:tplc="04160001" w:tentative="1">
+      <w:start w:val="1"/>
+      <w:numFmt w:val="bullet"/>
+      <w:lvlText w:val=""/>
+      <w:lvlJc w:val="left"/>
+      <w:pPr>
+        <w:ind w:left="2520" w:hanging="360"/>
+      </w:pPr>
+      <w:rPr>
+        <w:rFonts w:ascii="Symbol" w:hAnsi="Symbol" w:hint="default"/>
+      </w:rPr>
+    </w:lvl>
+    <w:lvl w:ilvl="4" w:tplc="04160003" w:tentative="1">
+      <w:start w:val="1"/>
+      <w:numFmt w:val="bullet"/>
+      <w:lvlText w:val="o"/>
+      <w:lvlJc w:val="left"/>
+      <w:pPr>
+        <w:ind w:left="3240" w:hanging="360"/>
+      </w:pPr>
+      <w:rPr>
+        <w:rFonts w:ascii="Courier New" w:hAnsi="Courier New" w:cs="Courier New" w:hint="default"/>
+      </w:rPr>
+    </w:lvl>
+    <w:lvl w:ilvl="5" w:tplc="04160005" w:tentative="1">
+      <w:start w:val="1"/>
+      <w:numFmt w:val="bullet"/>
+      <w:lvlText w:val=""/>
+      <w:lvlJc w:val="left"/>
+      <w:pPr>
+        <w:ind w:left="3960" w:hanging="360"/>
+      </w:pPr>
+      <w:rPr>
+        <w:rFonts w:ascii="Wingdings" w:hAnsi="Wingdings" w:hint="default"/>
+      </w:rPr>
+    </w:lvl>
+    <w:lvl w:ilvl="6" w:tplc="04160001" w:tentative="1">
+      <w:start w:val="1"/>
+      <w:numFmt w:val="bullet"/>
+      <w:lvlText w:val=""/>
+      <w:lvlJc w:val="left"/>
+      <w:pPr>
+        <w:ind w:left="4680" w:hanging="360"/>
+      </w:pPr>
+      <w:rPr>
+        <w:rFonts w:ascii="Symbol" w:hAnsi="Symbol" w:hint="default"/>
+      </w:rPr>
+    </w:lvl>
+    <w:lvl w:ilvl="7" w:tplc="04160003" w:tentative="1">
+      <w:start w:val="1"/>
+      <w:numFmt w:val="bullet"/>
+      <w:lvlText w:val="o"/>
+      <w:lvlJc w:val="left"/>
+      <w:pPr>
+        <w:ind w:left="5400" w:hanging="360"/>
+      </w:pPr>
+      <w:rPr>
+        <w:rFonts w:ascii="Courier New" w:hAnsi="Courier New" w:cs="Courier New" w:hint="default"/>
+      </w:rPr>
+    </w:lvl>
+    <w:lvl w:ilvl="8" w:tplc="04160005" w:tentative="1">
+      <w:start w:val="1"/>
+      <w:numFmt w:val="bullet"/>
+      <w:lvlText w:val=""/>
+      <w:lvlJc w:val="left"/>
+      <w:pPr>
+        <w:ind w:left="6120" w:hanging="360"/>
+      </w:pPr>
+      <w:rPr>
+        <w:rFonts w:ascii="Wingdings" w:hAnsi="Wingdings" w:hint="default"/>
+      </w:rPr>
+    </w:lvl>
+  </w:abstractNum>
+  <w:abstractNum w:abstractNumId="10" w15:restartNumberingAfterBreak="0">
+    <w:nsid w:val="693601CA"/>
+    <w:multiLevelType w:val="hybridMultilevel"/>
+    <w:tmpl w:val="C3948356"/>
+    <w:lvl w:ilvl="0" w:tplc="04160001">
+      <w:start w:val="1"/>
+      <w:numFmt w:val="bullet"/>
+      <w:lvlText w:val=""/>
+      <w:lvlJc w:val="left"/>
+      <w:pPr>
+        <w:ind w:left="720" w:hanging="360"/>
+      </w:pPr>
+      <w:rPr>
+        <w:rFonts w:ascii="Symbol" w:hAnsi="Symbol" w:hint="default"/>
+      </w:rPr>
+    </w:lvl>
+    <w:lvl w:ilvl="1" w:tplc="04160003" w:tentative="1">
+      <w:start w:val="1"/>
+      <w:numFmt w:val="bullet"/>
+      <w:lvlText w:val="o"/>
+      <w:lvlJc w:val="left"/>
+      <w:pPr>
+        <w:ind w:left="1440" w:hanging="360"/>
+      </w:pPr>
+      <w:rPr>
+        <w:rFonts w:ascii="Courier New" w:hAnsi="Courier New" w:cs="Courier New" w:hint="default"/>
+      </w:rPr>
+    </w:lvl>
+    <w:lvl w:ilvl="2" w:tplc="04160005" w:tentative="1">
+      <w:start w:val="1"/>
+      <w:numFmt w:val="bullet"/>
+      <w:lvlText w:val=""/>
+      <w:lvlJc w:val="left"/>
+      <w:pPr>
+        <w:ind w:left="2160" w:hanging="360"/>
+      </w:pPr>
+      <w:rPr>
+        <w:rFonts w:ascii="Wingdings" w:hAnsi="Wingdings" w:hint="default"/>
+      </w:rPr>
+    </w:lvl>
+    <w:lvl w:ilvl="3" w:tplc="04160001" w:tentative="1">
+      <w:start w:val="1"/>
+      <w:numFmt w:val="bullet"/>
+      <w:lvlText w:val=""/>
+      <w:lvlJc w:val="left"/>
+      <w:pPr>
+        <w:ind w:left="2880" w:hanging="360"/>
+      </w:pPr>
+      <w:rPr>
+        <w:rFonts w:ascii="Symbol" w:hAnsi="Symbol" w:hint="default"/>
+      </w:rPr>
+    </w:lvl>
+    <w:lvl w:ilvl="4" w:tplc="04160003" w:tentative="1">
+      <w:start w:val="1"/>
+      <w:numFmt w:val="bullet"/>
+      <w:lvlText w:val="o"/>
+      <w:lvlJc w:val="left"/>
+      <w:pPr>
+        <w:ind w:left="3600" w:hanging="360"/>
+      </w:pPr>
+      <w:rPr>
+        <w:rFonts w:ascii="Courier New" w:hAnsi="Courier New" w:cs="Courier New" w:hint="default"/>
+      </w:rPr>
+    </w:lvl>
+    <w:lvl w:ilvl="5" w:tplc="04160005" w:tentative="1">
+      <w:start w:val="1"/>
+      <w:numFmt w:val="bullet"/>
+      <w:lvlText w:val=""/>
+      <w:lvlJc w:val="left"/>
+      <w:pPr>
+        <w:ind w:left="4320" w:hanging="360"/>
+      </w:pPr>
+      <w:rPr>
+        <w:rFonts w:ascii="Wingdings" w:hAnsi="Wingdings" w:hint="default"/>
+      </w:rPr>
+    </w:lvl>
+    <w:lvl w:ilvl="6" w:tplc="04160001" w:tentative="1">
+      <w:start w:val="1"/>
+      <w:numFmt w:val="bullet"/>
+      <w:lvlText w:val=""/>
+      <w:lvlJc w:val="left"/>
+      <w:pPr>
+        <w:ind w:left="5040" w:hanging="360"/>
+      </w:pPr>
+      <w:rPr>
+        <w:rFonts w:ascii="Symbol" w:hAnsi="Symbol" w:hint="default"/>
+      </w:rPr>
+    </w:lvl>
+    <w:lvl w:ilvl="7" w:tplc="04160003" w:tentative="1">
+      <w:start w:val="1"/>
+      <w:numFmt w:val="bullet"/>
+      <w:lvlText w:val="o"/>
+      <w:lvlJc w:val="left"/>
+      <w:pPr>
+        <w:ind w:left="5760" w:hanging="360"/>
+      </w:pPr>
+      <w:rPr>
+        <w:rFonts w:ascii="Courier New" w:hAnsi="Courier New" w:cs="Courier New" w:hint="default"/>
+      </w:rPr>
+    </w:lvl>
+    <w:lvl w:ilvl="8" w:tplc="04160005" w:tentative="1">
+      <w:start w:val="1"/>
+      <w:numFmt w:val="bullet"/>
+      <w:lvlText w:val=""/>
+      <w:lvlJc w:val="left"/>
+      <w:pPr>
+        <w:ind w:left="6480" w:hanging="360"/>
+      </w:pPr>
+      <w:rPr>
+        <w:rFonts w:ascii="Wingdings" w:hAnsi="Wingdings" w:hint="default"/>
+      </w:rPr>
+    </w:lvl>
+  </w:abstractNum>
+  <w:abstractNum w:abstractNumId="11" w15:restartNumberingAfterBreak="0">
+    <w:nsid w:val="6B474071"/>
+    <w:multiLevelType w:val="hybridMultilevel"/>
+    <w:tmpl w:val="7D98C9EA"/>
+    <w:lvl w:ilvl="0" w:tplc="04160001">
+      <w:start w:val="1"/>
+      <w:numFmt w:val="bullet"/>
+      <w:lvlText w:val=""/>
+      <w:lvlJc w:val="left"/>
+      <w:pPr>
+        <w:ind w:left="360" w:hanging="360"/>
+      </w:pPr>
+      <w:rPr>
+        <w:rFonts w:ascii="Symbol" w:hAnsi="Symbol" w:hint="default"/>
+      </w:rPr>
+    </w:lvl>
+    <w:lvl w:ilvl="1" w:tplc="04160003" w:tentative="1">
+      <w:start w:val="1"/>
+      <w:numFmt w:val="bullet"/>
+      <w:lvlText w:val="o"/>
+      <w:lvlJc w:val="left"/>
+      <w:pPr>
+        <w:ind w:left="1080" w:hanging="360"/>
+      </w:pPr>
+      <w:rPr>
+        <w:rFonts w:ascii="Courier New" w:hAnsi="Courier New" w:cs="Courier New" w:hint="default"/>
+      </w:rPr>
+    </w:lvl>
+    <w:lvl w:ilvl="2" w:tplc="04160005" w:tentative="1">
+      <w:start w:val="1"/>
+      <w:numFmt w:val="bullet"/>
+      <w:lvlText w:val=""/>
+      <w:lvlJc w:val="left"/>
+      <w:pPr>
+        <w:ind w:left="1800" w:hanging="360"/>
+      </w:pPr>
+      <w:rPr>
+        <w:rFonts w:ascii="Wingdings" w:hAnsi="Wingdings" w:hint="default"/>
+      </w:rPr>
+    </w:lvl>
+    <w:lvl w:ilvl="3" w:tplc="04160001" w:tentative="1">
+      <w:start w:val="1"/>
+      <w:numFmt w:val="bullet"/>
+      <w:lvlText w:val=""/>
+      <w:lvlJc w:val="left"/>
+      <w:pPr>
+        <w:ind w:left="2520" w:hanging="360"/>
+      </w:pPr>
+      <w:rPr>
+        <w:rFonts w:ascii="Symbol" w:hAnsi="Symbol" w:hint="default"/>
+      </w:rPr>
+    </w:lvl>
+    <w:lvl w:ilvl="4" w:tplc="04160003" w:tentative="1">
+      <w:start w:val="1"/>
+      <w:numFmt w:val="bullet"/>
+      <w:lvlText w:val="o"/>
+      <w:lvlJc w:val="left"/>
+      <w:pPr>
+        <w:ind w:left="3240" w:hanging="360"/>
+      </w:pPr>
+      <w:rPr>
+        <w:rFonts w:ascii="Courier New" w:hAnsi="Courier New" w:cs="Courier New" w:hint="default"/>
+      </w:rPr>
+    </w:lvl>
+    <w:lvl w:ilvl="5" w:tplc="04160005" w:tentative="1">
+      <w:start w:val="1"/>
+      <w:numFmt w:val="bullet"/>
+      <w:lvlText w:val=""/>
+      <w:lvlJc w:val="left"/>
+      <w:pPr>
+        <w:ind w:left="3960" w:hanging="360"/>
+      </w:pPr>
+      <w:rPr>
+        <w:rFonts w:ascii="Wingdings" w:hAnsi="Wingdings" w:hint="default"/>
+      </w:rPr>
+    </w:lvl>
+    <w:lvl w:ilvl="6" w:tplc="04160001" w:tentative="1">
+      <w:start w:val="1"/>
+      <w:numFmt w:val="bullet"/>
+      <w:lvlText w:val=""/>
+      <w:lvlJc w:val="left"/>
+      <w:pPr>
+        <w:ind w:left="4680" w:hanging="360"/>
+      </w:pPr>
+      <w:rPr>
+        <w:rFonts w:ascii="Symbol" w:hAnsi="Symbol" w:hint="default"/>
+      </w:rPr>
+    </w:lvl>
+    <w:lvl w:ilvl="7" w:tplc="04160003" w:tentative="1">
+      <w:start w:val="1"/>
+      <w:numFmt w:val="bullet"/>
+      <w:lvlText w:val="o"/>
+      <w:lvlJc w:val="left"/>
+      <w:pPr>
+        <w:ind w:left="5400" w:hanging="360"/>
+      </w:pPr>
+      <w:rPr>
+        <w:rFonts w:ascii="Courier New" w:hAnsi="Courier New" w:cs="Courier New" w:hint="default"/>
+      </w:rPr>
+    </w:lvl>
+    <w:lvl w:ilvl="8" w:tplc="04160005" w:tentative="1">
+      <w:start w:val="1"/>
+      <w:numFmt w:val="bullet"/>
+      <w:lvlText w:val=""/>
+      <w:lvlJc w:val="left"/>
+      <w:pPr>
+        <w:ind w:left="6120" w:hanging="360"/>
+      </w:pPr>
+      <w:rPr>
+        <w:rFonts w:ascii="Wingdings" w:hAnsi="Wingdings" w:hint="default"/>
+      </w:rPr>
+    </w:lvl>
+  </w:abstractNum>
+  <w:abstractNum w:abstractNumId="12" w15:restartNumberingAfterBreak="0">
+    <w:nsid w:val="6E6B401C"/>
+    <w:multiLevelType w:val="hybridMultilevel"/>
+    <w:tmpl w:val="AB2AE6D4"/>
+    <w:lvl w:ilvl="0" w:tplc="04160001">
+      <w:start w:val="1"/>
+      <w:numFmt w:val="bullet"/>
+      <w:lvlText w:val=""/>
+      <w:lvlJc w:val="left"/>
+      <w:pPr>
+        <w:ind w:left="360" w:hanging="360"/>
+      </w:pPr>
+      <w:rPr>
+        <w:rFonts w:ascii="Symbol" w:hAnsi="Symbol" w:hint="default"/>
+      </w:rPr>
+    </w:lvl>
+    <w:lvl w:ilvl="1" w:tplc="04160003" w:tentative="1">
+      <w:start w:val="1"/>
+      <w:numFmt w:val="bullet"/>
+      <w:lvlText w:val="o"/>
+      <w:lvlJc w:val="left"/>
+      <w:pPr>
+        <w:ind w:left="1080" w:hanging="360"/>
+      </w:pPr>
+      <w:rPr>
+        <w:rFonts w:ascii="Courier New" w:hAnsi="Courier New" w:cs="Courier New" w:hint="default"/>
+      </w:rPr>
+    </w:lvl>
+    <w:lvl w:ilvl="2" w:tplc="04160005" w:tentative="1">
+      <w:start w:val="1"/>
+      <w:numFmt w:val="bullet"/>
+      <w:lvlText w:val=""/>
+      <w:lvlJc w:val="left"/>
+      <w:pPr>
+        <w:ind w:left="1800" w:hanging="360"/>
+      </w:pPr>
+      <w:rPr>
+        <w:rFonts w:ascii="Wingdings" w:hAnsi="Wingdings" w:hint="default"/>
+      </w:rPr>
+    </w:lvl>
+    <w:lvl w:ilvl="3" w:tplc="04160001" w:tentative="1">
+      <w:start w:val="1"/>
+      <w:numFmt w:val="bullet"/>
+      <w:lvlText w:val=""/>
+      <w:lvlJc w:val="left"/>
+      <w:pPr>
+        <w:ind w:left="2520" w:hanging="360"/>
+      </w:pPr>
+      <w:rPr>
+        <w:rFonts w:ascii="Symbol" w:hAnsi="Symbol" w:hint="default"/>
+      </w:rPr>
+    </w:lvl>
+    <w:lvl w:ilvl="4" w:tplc="04160003" w:tentative="1">
+      <w:start w:val="1"/>
+      <w:numFmt w:val="bullet"/>
+      <w:lvlText w:val="o"/>
+      <w:lvlJc w:val="left"/>
+      <w:pPr>
+        <w:ind w:left="3240" w:hanging="360"/>
+      </w:pPr>
+      <w:rPr>
+        <w:rFonts w:ascii="Courier New" w:hAnsi="Courier New" w:cs="Courier New" w:hint="default"/>
+      </w:rPr>
+    </w:lvl>
+    <w:lvl w:ilvl="5" w:tplc="04160005" w:tentative="1">
+      <w:start w:val="1"/>
+      <w:numFmt w:val="bullet"/>
+      <w:lvlText w:val=""/>
+      <w:lvlJc w:val="left"/>
+      <w:pPr>
+        <w:ind w:left="3960" w:hanging="360"/>
+      </w:pPr>
+      <w:rPr>
+        <w:rFonts w:ascii="Wingdings" w:hAnsi="Wingdings" w:hint="default"/>
+      </w:rPr>
+    </w:lvl>
+    <w:lvl w:ilvl="6" w:tplc="04160001" w:tentative="1">
+      <w:start w:val="1"/>
+      <w:numFmt w:val="bullet"/>
+      <w:lvlText w:val=""/>
+      <w:lvlJc w:val="left"/>
+      <w:pPr>
+        <w:ind w:left="4680" w:hanging="360"/>
+      </w:pPr>
+      <w:rPr>
+        <w:rFonts w:ascii="Symbol" w:hAnsi="Symbol" w:hint="default"/>
+      </w:rPr>
+    </w:lvl>
+    <w:lvl w:ilvl="7" w:tplc="04160003" w:tentative="1">
+      <w:start w:val="1"/>
+      <w:numFmt w:val="bullet"/>
+      <w:lvlText w:val="o"/>
+      <w:lvlJc w:val="left"/>
+      <w:pPr>
+        <w:ind w:left="5400" w:hanging="360"/>
+      </w:pPr>
+      <w:rPr>
+        <w:rFonts w:ascii="Courier New" w:hAnsi="Courier New" w:cs="Courier New" w:hint="default"/>
+      </w:rPr>
+    </w:lvl>
+    <w:lvl w:ilvl="8" w:tplc="04160005" w:tentative="1">
+      <w:start w:val="1"/>
+      <w:numFmt w:val="bullet"/>
+      <w:lvlText w:val=""/>
+      <w:lvlJc w:val="left"/>
+      <w:pPr>
+        <w:ind w:left="6120" w:hanging="360"/>
+      </w:pPr>
+      <w:rPr>
+        <w:rFonts w:ascii="Wingdings" w:hAnsi="Wingdings" w:hint="default"/>
+      </w:rPr>
+    </w:lvl>
+  </w:abstractNum>
   <w:num w:numId="1">
-    <w:abstractNumId w:val="3"/>
+    <w:abstractNumId w:val="5"/>
   </w:num>
   <w:num w:numId="2">
-    <w:abstractNumId w:val="1"/>
+    <w:abstractNumId w:val="3"/>
   </w:num>
   <w:num w:numId="3">
     <w:abstractNumId w:val="0"/>
   </w:num>
   <w:num w:numId="4">
-    <w:abstractNumId w:val="5"/>
+    <w:abstractNumId w:val="7"/>
   </w:num>
   <w:num w:numId="5">
+    <w:abstractNumId w:val="4"/>
+  </w:num>
+  <w:num w:numId="6">
+    <w:abstractNumId w:val="6"/>
+  </w:num>
+  <w:num w:numId="7">
+    <w:abstractNumId w:val="8"/>
+  </w:num>
+  <w:num w:numId="8">
+    <w:abstractNumId w:val="11"/>
+  </w:num>
+  <w:num w:numId="9">
+    <w:abstractNumId w:val="1"/>
+  </w:num>
+  <w:num w:numId="10">
     <w:abstractNumId w:val="2"/>
   </w:num>
-  <w:num w:numId="6">
-    <w:abstractNumId w:val="4"/>
+  <w:num w:numId="11">
+    <w:abstractNumId w:val="12"/>
   </w:num>
-  <w:num w:numId="7">
-    <w:abstractNumId w:val="6"/>
+  <w:num w:numId="12">
+    <w:abstractNumId w:val="10"/>
+  </w:num>
+  <w:num w:numId="13">
+    <w:abstractNumId w:val="9"/>
   </w:num>
 </w:numbering>
 </file>
 
 <file path=word/styles.xml><?xml version="1.0" encoding="utf-8"?>
-<w:styles xmlns:mc="http://schemas.openxmlformats.org/markup-compatibility/2006" xmlns:r="http://schemas.openxmlformats.org/officeDocument/2006/relationships" xmlns:w="http://schemas.openxmlformats.org/wordprocessingml/2006/main" xmlns:w14="http://schemas.microsoft.com/office/word/2010/wordml" xmlns:w15="http://schemas.microsoft.com/office/word/2012/wordml" mc:Ignorable="w14 w15">
+<w:styles xmlns:mc="http://schemas.openxmlformats.org/markup-compatibility/2006" xmlns:r="http://schemas.openxmlformats.org/officeDocument/2006/relationships" xmlns:w="http://schemas.openxmlformats.org/wordprocessingml/2006/main" xmlns:w14="http://schemas.microsoft.com/office/word/2010/wordml" xmlns:w15="http://schemas.microsoft.com/office/word/2012/wordml" xmlns:w16cid="http://schemas.microsoft.com/office/word/2016/wordml/cid" xmlns:w16se="http://schemas.microsoft.com/office/word/2015/wordml/symex" mc:Ignorable="w14 w15 w16se w16cid">
   <w:docDefaults>
     <w:rPrDefault>
       <w:rPr>
@@ -1341,7 +2400,7 @@
       </w:pPr>
     </w:pPrDefault>
   </w:docDefaults>
-  <w:latentStyles w:defLockedState="0" w:defUIPriority="99" w:defSemiHidden="0" w:defUnhideWhenUsed="0" w:defQFormat="0" w:count="371">
+  <w:latentStyles w:defLockedState="0" w:defUIPriority="99" w:defSemiHidden="0" w:defUnhideWhenUsed="0" w:defQFormat="0" w:count="376">
     <w:lsdException w:name="Normal" w:uiPriority="0" w:qFormat="1"/>
     <w:lsdException w:name="heading 1" w:uiPriority="9" w:qFormat="1"/>
     <w:lsdException w:name="heading 2" w:semiHidden="1" w:uiPriority="9" w:unhideWhenUsed="1" w:qFormat="1"/>
@@ -1713,6 +2772,11 @@
     <w:lsdException w:name="List Table 5 Dark Accent 6" w:uiPriority="50"/>
     <w:lsdException w:name="List Table 6 Colorful Accent 6" w:uiPriority="51"/>
     <w:lsdException w:name="List Table 7 Colorful Accent 6" w:uiPriority="52"/>
+    <w:lsdException w:name="Mention" w:semiHidden="1" w:unhideWhenUsed="1"/>
+    <w:lsdException w:name="Smart Hyperlink" w:semiHidden="1" w:unhideWhenUsed="1"/>
+    <w:lsdException w:name="Hashtag" w:semiHidden="1" w:unhideWhenUsed="1"/>
+    <w:lsdException w:name="Unresolved Mention" w:semiHidden="1" w:unhideWhenUsed="1"/>
+    <w:lsdException w:name="Smart Link" w:semiHidden="1" w:unhideWhenUsed="1"/>
   </w:latentStyles>
   <w:style w:type="paragraph" w:default="1" w:styleId="Normal">
     <w:name w:val="Normal"/>
@@ -1767,6 +2831,25 @@
       <w:color w:val="0000FF"/>
       <w:u w:val="single"/>
     </w:rPr>
+  </w:style>
+  <w:style w:type="table" w:styleId="Tabelacomgrade">
+    <w:name w:val="Table Grid"/>
+    <w:basedOn w:val="Tabelanormal"/>
+    <w:uiPriority w:val="39"/>
+    <w:rsid w:val="00B25B9B"/>
+    <w:pPr>
+      <w:spacing w:after="0" w:line="240" w:lineRule="auto"/>
+    </w:pPr>
+    <w:tblPr>
+      <w:tblBorders>
+        <w:top w:val="single" w:sz="4" w:space="0" w:color="auto"/>
+        <w:left w:val="single" w:sz="4" w:space="0" w:color="auto"/>
+        <w:bottom w:val="single" w:sz="4" w:space="0" w:color="auto"/>
+        <w:right w:val="single" w:sz="4" w:space="0" w:color="auto"/>
+        <w:insideH w:val="single" w:sz="4" w:space="0" w:color="auto"/>
+        <w:insideV w:val="single" w:sz="4" w:space="0" w:color="auto"/>
+      </w:tblBorders>
+    </w:tblPr>
   </w:style>
 </w:styles>
 </file>
@@ -2064,4 +3147,16 @@
     </a:ext>
   </a:extLst>
 </a:theme>
+</file>
+
+<file path=customXml/item1.xml><?xml version="1.0" encoding="utf-8"?>
+<b:Sources xmlns:b="http://schemas.openxmlformats.org/officeDocument/2006/bibliography" xmlns="http://schemas.openxmlformats.org/officeDocument/2006/bibliography" SelectedStyle="\APASixthEditionOfficeOnline.xsl" StyleName="APA" Version="6"/>
+</file>
+
+<file path=customXml/itemProps1.xml><?xml version="1.0" encoding="utf-8"?>
+<ds:datastoreItem xmlns:ds="http://schemas.openxmlformats.org/officeDocument/2006/customXml" ds:itemID="{75034730-E506-4758-94BE-491C3E0AF064}">
+  <ds:schemaRefs>
+    <ds:schemaRef ds:uri="http://schemas.openxmlformats.org/officeDocument/2006/bibliography"/>
+  </ds:schemaRefs>
+</ds:datastoreItem>
 </file>
</xml_diff>